<commit_message>
Not really my fetish baby
</commit_message>
<xml_diff>
--- a/Documentation/Diseño De Casos de Pruebas.docx
+++ b/Documentation/Diseño De Casos de Pruebas.docx
@@ -16,9 +16,335 @@
         <w:t>Diseño De Casos de Pruebas</w:t>
       </w:r>
     </w:p>
+    <w:tbl>
+      <w:tblPr>
+        <w:tblW w:w="8220" w:type="dxa"/>
+        <w:tblBorders>
+          <w:top w:val="nil"/>
+          <w:left w:val="nil"/>
+          <w:bottom w:val="nil"/>
+          <w:right w:val="nil"/>
+          <w:insideH w:val="nil"/>
+          <w:insideV w:val="nil"/>
+        </w:tblBorders>
+        <w:tblLayout w:type="fixed"/>
+        <w:tblLook w:val="0600" w:firstRow="0" w:lastRow="0" w:firstColumn="0" w:lastColumn="0" w:noHBand="1" w:noVBand="1"/>
+      </w:tblPr>
+      <w:tblGrid>
+        <w:gridCol w:w="1365"/>
+        <w:gridCol w:w="1845"/>
+        <w:gridCol w:w="5010"/>
+      </w:tblGrid>
+      <w:tr>
+        <w:trPr>
+          <w:trHeight w:val="450"/>
+        </w:trPr>
+        <w:tc>
+          <w:tcPr>
+            <w:tcW w:w="1365" w:type="dxa"/>
+            <w:tcBorders>
+              <w:top w:val="single" w:sz="8" w:space="0" w:color="000000"/>
+              <w:left w:val="single" w:sz="8" w:space="0" w:color="000000"/>
+              <w:bottom w:val="single" w:sz="8" w:space="0" w:color="000000"/>
+              <w:right w:val="single" w:sz="8" w:space="0" w:color="000000"/>
+            </w:tcBorders>
+            <w:tcMar>
+              <w:top w:w="100" w:type="dxa"/>
+              <w:left w:w="100" w:type="dxa"/>
+              <w:bottom w:w="100" w:type="dxa"/>
+              <w:right w:w="100" w:type="dxa"/>
+            </w:tcMar>
+          </w:tcPr>
+          <w:p>
+            <w:pPr>
+              <w:spacing w:line="288" w:lineRule="auto"/>
+              <w:jc w:val="center"/>
+              <w:rPr>
+                <w:b/>
+                <w:sz w:val="20"/>
+                <w:szCs w:val="20"/>
+              </w:rPr>
+            </w:pPr>
+            <w:r>
+              <w:rPr>
+                <w:b/>
+                <w:sz w:val="20"/>
+                <w:szCs w:val="20"/>
+              </w:rPr>
+              <w:t>Nombre</w:t>
+            </w:r>
+          </w:p>
+        </w:tc>
+        <w:tc>
+          <w:tcPr>
+            <w:tcW w:w="1845" w:type="dxa"/>
+            <w:tcBorders>
+              <w:top w:val="single" w:sz="8" w:space="0" w:color="000000"/>
+              <w:bottom w:val="single" w:sz="8" w:space="0" w:color="000000"/>
+              <w:right w:val="single" w:sz="8" w:space="0" w:color="000000"/>
+            </w:tcBorders>
+            <w:tcMar>
+              <w:top w:w="100" w:type="dxa"/>
+              <w:left w:w="100" w:type="dxa"/>
+              <w:bottom w:w="100" w:type="dxa"/>
+              <w:right w:w="100" w:type="dxa"/>
+            </w:tcMar>
+          </w:tcPr>
+          <w:p>
+            <w:pPr>
+              <w:spacing w:line="288" w:lineRule="auto"/>
+              <w:jc w:val="center"/>
+              <w:rPr>
+                <w:b/>
+                <w:sz w:val="20"/>
+                <w:szCs w:val="20"/>
+              </w:rPr>
+            </w:pPr>
+            <w:r>
+              <w:rPr>
+                <w:b/>
+                <w:sz w:val="20"/>
+                <w:szCs w:val="20"/>
+              </w:rPr>
+              <w:t>Clase</w:t>
+            </w:r>
+          </w:p>
+        </w:tc>
+        <w:tc>
+          <w:tcPr>
+            <w:tcW w:w="5010" w:type="dxa"/>
+            <w:tcBorders>
+              <w:top w:val="single" w:sz="8" w:space="0" w:color="000000"/>
+              <w:bottom w:val="single" w:sz="8" w:space="0" w:color="000000"/>
+              <w:right w:val="single" w:sz="8" w:space="0" w:color="000000"/>
+            </w:tcBorders>
+            <w:tcMar>
+              <w:top w:w="100" w:type="dxa"/>
+              <w:left w:w="100" w:type="dxa"/>
+              <w:bottom w:w="100" w:type="dxa"/>
+              <w:right w:w="100" w:type="dxa"/>
+            </w:tcMar>
+          </w:tcPr>
+          <w:p>
+            <w:pPr>
+              <w:spacing w:line="288" w:lineRule="auto"/>
+              <w:jc w:val="center"/>
+              <w:rPr>
+                <w:b/>
+                <w:sz w:val="20"/>
+                <w:szCs w:val="20"/>
+              </w:rPr>
+            </w:pPr>
+            <w:r>
+              <w:rPr>
+                <w:b/>
+                <w:sz w:val="20"/>
+                <w:szCs w:val="20"/>
+              </w:rPr>
+              <w:t>Escenario</w:t>
+            </w:r>
+          </w:p>
+        </w:tc>
+      </w:tr>
+      <w:tr>
+        <w:trPr>
+          <w:trHeight w:val="765"/>
+        </w:trPr>
+        <w:tc>
+          <w:tcPr>
+            <w:tcW w:w="1365" w:type="dxa"/>
+            <w:tcBorders>
+              <w:left w:val="single" w:sz="8" w:space="0" w:color="000000"/>
+              <w:bottom w:val="single" w:sz="8" w:space="0" w:color="000000"/>
+              <w:right w:val="single" w:sz="8" w:space="0" w:color="000000"/>
+            </w:tcBorders>
+            <w:tcMar>
+              <w:top w:w="100" w:type="dxa"/>
+              <w:left w:w="100" w:type="dxa"/>
+              <w:bottom w:w="100" w:type="dxa"/>
+              <w:right w:w="100" w:type="dxa"/>
+            </w:tcMar>
+          </w:tcPr>
+          <w:p>
+            <w:pPr>
+              <w:jc w:val="center"/>
+              <w:rPr>
+                <w:sz w:val="20"/>
+                <w:szCs w:val="20"/>
+              </w:rPr>
+            </w:pPr>
+            <w:r>
+              <w:rPr>
+                <w:sz w:val="20"/>
+                <w:szCs w:val="20"/>
+              </w:rPr>
+              <w:t>setUp1</w:t>
+            </w:r>
+          </w:p>
+        </w:tc>
+        <w:tc>
+          <w:tcPr>
+            <w:tcW w:w="1845" w:type="dxa"/>
+            <w:tcBorders>
+              <w:bottom w:val="single" w:sz="8" w:space="0" w:color="000000"/>
+              <w:right w:val="single" w:sz="8" w:space="0" w:color="000000"/>
+            </w:tcBorders>
+            <w:tcMar>
+              <w:top w:w="100" w:type="dxa"/>
+              <w:left w:w="100" w:type="dxa"/>
+              <w:bottom w:w="100" w:type="dxa"/>
+              <w:right w:w="100" w:type="dxa"/>
+            </w:tcMar>
+          </w:tcPr>
+          <w:p>
+            <w:pPr>
+              <w:jc w:val="center"/>
+              <w:rPr>
+                <w:sz w:val="20"/>
+                <w:szCs w:val="20"/>
+              </w:rPr>
+            </w:pPr>
+            <w:r>
+              <w:rPr>
+                <w:sz w:val="20"/>
+                <w:szCs w:val="20"/>
+              </w:rPr>
+              <w:t>Bank</w:t>
+            </w:r>
+          </w:p>
+        </w:tc>
+        <w:tc>
+          <w:tcPr>
+            <w:tcW w:w="5010" w:type="dxa"/>
+            <w:tcBorders>
+              <w:bottom w:val="single" w:sz="8" w:space="0" w:color="000000"/>
+              <w:right w:val="single" w:sz="8" w:space="0" w:color="000000"/>
+            </w:tcBorders>
+            <w:tcMar>
+              <w:top w:w="100" w:type="dxa"/>
+              <w:left w:w="100" w:type="dxa"/>
+              <w:bottom w:w="100" w:type="dxa"/>
+              <w:right w:w="100" w:type="dxa"/>
+            </w:tcMar>
+          </w:tcPr>
+          <w:p>
+            <w:pPr>
+              <w:rPr>
+                <w:sz w:val="20"/>
+                <w:szCs w:val="20"/>
+              </w:rPr>
+            </w:pPr>
+            <w:bookmarkStart w:id="0" w:name="_GoBack"/>
+            <w:r>
+              <w:rPr>
+                <w:sz w:val="20"/>
+                <w:szCs w:val="20"/>
+              </w:rPr>
+              <w:t>(“Daniel Perez”,</w:t>
+            </w:r>
+            <w:r>
+              <w:rPr>
+                <w:sz w:val="20"/>
+                <w:szCs w:val="20"/>
+              </w:rPr>
+              <w:t xml:space="preserve"> 1087212345)</w:t>
+            </w:r>
+          </w:p>
+          <w:p>
+            <w:pPr>
+              <w:rPr>
+                <w:sz w:val="20"/>
+                <w:szCs w:val="20"/>
+              </w:rPr>
+            </w:pPr>
+            <w:r>
+              <w:rPr>
+                <w:sz w:val="20"/>
+                <w:szCs w:val="20"/>
+              </w:rPr>
+              <w:t>(“Andres Peñalosa,1087652891)</w:t>
+            </w:r>
+          </w:p>
+          <w:p>
+            <w:pPr>
+              <w:rPr>
+                <w:sz w:val="20"/>
+                <w:szCs w:val="20"/>
+              </w:rPr>
+            </w:pPr>
+            <w:r>
+              <w:rPr>
+                <w:sz w:val="20"/>
+                <w:szCs w:val="20"/>
+              </w:rPr>
+              <w:t>(“Andres Colmenares”, 872109872)</w:t>
+            </w:r>
+          </w:p>
+          <w:p>
+            <w:pPr>
+              <w:rPr>
+                <w:sz w:val="20"/>
+                <w:szCs w:val="20"/>
+              </w:rPr>
+            </w:pPr>
+            <w:r>
+              <w:rPr>
+                <w:sz w:val="20"/>
+                <w:szCs w:val="20"/>
+              </w:rPr>
+              <w:t>(“</w:t>
+            </w:r>
+            <w:r>
+              <w:rPr>
+                <w:sz w:val="20"/>
+                <w:szCs w:val="20"/>
+              </w:rPr>
+              <w:t>Amaranta</w:t>
+            </w:r>
+            <w:r>
+              <w:rPr>
+                <w:sz w:val="20"/>
+                <w:szCs w:val="20"/>
+              </w:rPr>
+              <w:t xml:space="preserve"> Perea”,912385123)</w:t>
+            </w:r>
+          </w:p>
+          <w:p>
+            <w:pPr>
+              <w:rPr>
+                <w:sz w:val="20"/>
+                <w:szCs w:val="20"/>
+              </w:rPr>
+            </w:pPr>
+            <w:r>
+              <w:rPr>
+                <w:sz w:val="20"/>
+                <w:szCs w:val="20"/>
+              </w:rPr>
+              <w:t>(“Andrew Peñaperez”,1986091821)</w:t>
+            </w:r>
+          </w:p>
+          <w:p>
+            <w:pPr>
+              <w:rPr>
+                <w:sz w:val="20"/>
+                <w:szCs w:val="20"/>
+              </w:rPr>
+            </w:pPr>
+            <w:r>
+              <w:rPr>
+                <w:sz w:val="20"/>
+                <w:szCs w:val="20"/>
+              </w:rPr>
+              <w:t>(“Alvarito Paramilito”,0123912351)</w:t>
+            </w:r>
+            <w:bookmarkEnd w:id="0"/>
+          </w:p>
+        </w:tc>
+      </w:tr>
+    </w:tbl>
     <w:p>
       <w:pPr>
-        <w:jc w:val="center"/>
         <w:rPr>
           <w:b/>
         </w:rPr>
@@ -186,7 +512,7 @@
                 <w:sz w:val="20"/>
                 <w:szCs w:val="20"/>
               </w:rPr>
-              <w:t>setUp1</w:t>
+              <w:t>setUp2</w:t>
             </w:r>
           </w:p>
         </w:tc>
@@ -247,153 +573,7 @@
                 <w:sz w:val="20"/>
                 <w:szCs w:val="20"/>
               </w:rPr>
-              <w:t xml:space="preserve">(“Daniel </w:t>
-            </w:r>
-            <w:proofErr w:type="spellStart"/>
-            <w:r>
-              <w:rPr>
-                <w:sz w:val="20"/>
-                <w:szCs w:val="20"/>
-              </w:rPr>
-              <w:t>Perez</w:t>
-            </w:r>
-            <w:proofErr w:type="spellEnd"/>
-            <w:r>
-              <w:rPr>
-                <w:sz w:val="20"/>
-                <w:szCs w:val="20"/>
-              </w:rPr>
-              <w:t>”,</w:t>
-            </w:r>
-            <w:r>
-              <w:rPr>
-                <w:sz w:val="20"/>
-                <w:szCs w:val="20"/>
-              </w:rPr>
-              <w:t xml:space="preserve"> 1087212345)</w:t>
-            </w:r>
-          </w:p>
-          <w:p>
-            <w:pPr>
-              <w:rPr>
-                <w:sz w:val="20"/>
-                <w:szCs w:val="20"/>
-              </w:rPr>
-            </w:pPr>
-            <w:r>
-              <w:rPr>
-                <w:sz w:val="20"/>
-                <w:szCs w:val="20"/>
-              </w:rPr>
-              <w:t>(“</w:t>
-            </w:r>
-            <w:proofErr w:type="spellStart"/>
-            <w:r>
-              <w:rPr>
-                <w:sz w:val="20"/>
-                <w:szCs w:val="20"/>
-              </w:rPr>
-              <w:t>Andres</w:t>
-            </w:r>
-            <w:proofErr w:type="spellEnd"/>
-            <w:r>
-              <w:rPr>
-                <w:sz w:val="20"/>
-                <w:szCs w:val="20"/>
-              </w:rPr>
-              <w:t xml:space="preserve"> Peñalosa,1087652891)</w:t>
-            </w:r>
-          </w:p>
-          <w:p>
-            <w:pPr>
-              <w:rPr>
-                <w:sz w:val="20"/>
-                <w:szCs w:val="20"/>
-              </w:rPr>
-            </w:pPr>
-            <w:r>
-              <w:rPr>
-                <w:sz w:val="20"/>
-                <w:szCs w:val="20"/>
-              </w:rPr>
-              <w:t>(“</w:t>
-            </w:r>
-            <w:proofErr w:type="spellStart"/>
-            <w:r>
-              <w:rPr>
-                <w:sz w:val="20"/>
-                <w:szCs w:val="20"/>
-              </w:rPr>
-              <w:t>Andres</w:t>
-            </w:r>
-            <w:proofErr w:type="spellEnd"/>
-            <w:r>
-              <w:rPr>
-                <w:sz w:val="20"/>
-                <w:szCs w:val="20"/>
-              </w:rPr>
-              <w:t xml:space="preserve"> Colmenares”, 872109872)</w:t>
-            </w:r>
-          </w:p>
-          <w:p>
-            <w:pPr>
-              <w:rPr>
-                <w:sz w:val="20"/>
-                <w:szCs w:val="20"/>
-              </w:rPr>
-            </w:pPr>
-            <w:r>
-              <w:rPr>
-                <w:sz w:val="20"/>
-                <w:szCs w:val="20"/>
-              </w:rPr>
-              <w:t>(“</w:t>
-            </w:r>
-            <w:proofErr w:type="spellStart"/>
-            <w:r>
-              <w:rPr>
-                <w:sz w:val="20"/>
-                <w:szCs w:val="20"/>
-              </w:rPr>
-              <w:t>Amarante</w:t>
-            </w:r>
-            <w:proofErr w:type="spellEnd"/>
-            <w:r>
-              <w:rPr>
-                <w:sz w:val="20"/>
-                <w:szCs w:val="20"/>
-              </w:rPr>
-              <w:t xml:space="preserve"> Perea”,912385123)</w:t>
-            </w:r>
-          </w:p>
-          <w:p>
-            <w:pPr>
-              <w:rPr>
-                <w:sz w:val="20"/>
-                <w:szCs w:val="20"/>
-              </w:rPr>
-            </w:pPr>
-            <w:r>
-              <w:rPr>
-                <w:sz w:val="20"/>
-                <w:szCs w:val="20"/>
-              </w:rPr>
-              <w:t>(“Andrew Peñaperez”,1986091821)</w:t>
-            </w:r>
-          </w:p>
-          <w:p>
-            <w:pPr>
-              <w:rPr>
-                <w:sz w:val="20"/>
-                <w:szCs w:val="20"/>
-              </w:rPr>
-            </w:pPr>
-            <w:r>
-              <w:rPr>
-                <w:sz w:val="20"/>
-                <w:szCs w:val="20"/>
-              </w:rPr>
-              <w:t>(“Alvarito Paramilito”,0123912351)</w:t>
+              <w:t>Vacio.</w:t>
             </w:r>
           </w:p>
         </w:tc>
@@ -401,21 +581,6 @@
     </w:tbl>
     <w:p>
       <w:pPr>
-        <w:rPr>
-          <w:b/>
-        </w:rPr>
-      </w:pPr>
-    </w:p>
-    <w:p>
-      <w:pPr>
-        <w:rPr>
-          <w:b/>
-        </w:rPr>
-      </w:pPr>
-    </w:p>
-    <w:p>
-      <w:pPr>
-        <w:jc w:val="center"/>
         <w:rPr>
           <w:b/>
         </w:rPr>
@@ -583,7 +748,7 @@
                 <w:sz w:val="20"/>
                 <w:szCs w:val="20"/>
               </w:rPr>
-              <w:t>setUp2</w:t>
+              <w:t>setUp3</w:t>
             </w:r>
           </w:p>
         </w:tc>
@@ -639,21 +804,42 @@
                 <w:szCs w:val="20"/>
               </w:rPr>
             </w:pPr>
-            <w:proofErr w:type="spellStart"/>
-            <w:r>
-              <w:rPr>
-                <w:sz w:val="20"/>
-                <w:szCs w:val="20"/>
-              </w:rPr>
-              <w:t>Empty</w:t>
-            </w:r>
-            <w:proofErr w:type="spellEnd"/>
-            <w:r>
-              <w:rPr>
-                <w:sz w:val="20"/>
-                <w:szCs w:val="20"/>
-              </w:rPr>
-              <w:t xml:space="preserve">. </w:t>
+            <w:r>
+              <w:rPr>
+                <w:sz w:val="20"/>
+                <w:szCs w:val="20"/>
+              </w:rPr>
+              <w:t>(“Daniel Perez”, 1087212345)</w:t>
+            </w:r>
+          </w:p>
+          <w:p>
+            <w:pPr>
+              <w:rPr>
+                <w:sz w:val="20"/>
+                <w:szCs w:val="20"/>
+              </w:rPr>
+            </w:pPr>
+            <w:r>
+              <w:rPr>
+                <w:sz w:val="20"/>
+                <w:szCs w:val="20"/>
+              </w:rPr>
+              <w:t>(“Andres Peñalosa,1087652891)</w:t>
+            </w:r>
+          </w:p>
+          <w:p>
+            <w:pPr>
+              <w:rPr>
+                <w:sz w:val="20"/>
+                <w:szCs w:val="20"/>
+              </w:rPr>
+            </w:pPr>
+            <w:r>
+              <w:rPr>
+                <w:sz w:val="20"/>
+                <w:szCs w:val="20"/>
+              </w:rPr>
+              <w:t>(“Andres Colmenares”, 872109872)</w:t>
             </w:r>
           </w:p>
         </w:tc>
@@ -662,25 +848,3521 @@
     <w:p>
       <w:pPr>
         <w:rPr>
-          <w:b/>
+          <w:lang w:val="es-CO"/>
+        </w:rPr>
+      </w:pPr>
+    </w:p>
+    <w:tbl>
+      <w:tblPr>
+        <w:tblW w:w="9030" w:type="dxa"/>
+        <w:tblBorders>
+          <w:top w:val="nil"/>
+          <w:left w:val="nil"/>
+          <w:bottom w:val="nil"/>
+          <w:right w:val="nil"/>
+          <w:insideH w:val="nil"/>
+          <w:insideV w:val="nil"/>
+        </w:tblBorders>
+        <w:tblLayout w:type="fixed"/>
+        <w:tblLook w:val="0600" w:firstRow="0" w:lastRow="0" w:firstColumn="0" w:lastColumn="0" w:noHBand="1" w:noVBand="1"/>
+      </w:tblPr>
+      <w:tblGrid>
+        <w:gridCol w:w="1560"/>
+        <w:gridCol w:w="1830"/>
+        <w:gridCol w:w="1350"/>
+        <w:gridCol w:w="1500"/>
+        <w:gridCol w:w="2790"/>
+      </w:tblGrid>
+      <w:tr>
+        <w:trPr>
+          <w:trHeight w:val="975"/>
+        </w:trPr>
+        <w:tc>
+          <w:tcPr>
+            <w:tcW w:w="9030" w:type="dxa"/>
+            <w:gridSpan w:val="5"/>
+            <w:tcBorders>
+              <w:top w:val="single" w:sz="8" w:space="0" w:color="000000"/>
+              <w:left w:val="single" w:sz="8" w:space="0" w:color="000000"/>
+              <w:bottom w:val="single" w:sz="8" w:space="0" w:color="000000"/>
+              <w:right w:val="single" w:sz="8" w:space="0" w:color="000000"/>
+            </w:tcBorders>
+            <w:tcMar>
+              <w:top w:w="100" w:type="dxa"/>
+              <w:left w:w="100" w:type="dxa"/>
+              <w:bottom w:w="100" w:type="dxa"/>
+              <w:right w:w="100" w:type="dxa"/>
+            </w:tcMar>
+          </w:tcPr>
+          <w:p>
+            <w:pPr>
+              <w:ind w:left="140" w:right="140"/>
+              <w:jc w:val="both"/>
+              <w:rPr>
+                <w:sz w:val="20"/>
+                <w:szCs w:val="20"/>
+              </w:rPr>
+            </w:pPr>
+            <w:r>
+              <w:rPr>
+                <w:b/>
+                <w:sz w:val="20"/>
+                <w:szCs w:val="20"/>
+              </w:rPr>
+              <w:t xml:space="preserve">Objetivo de la Prueba: </w:t>
+            </w:r>
+            <w:r>
+              <w:rPr>
+                <w:sz w:val="20"/>
+                <w:szCs w:val="20"/>
+              </w:rPr>
+              <w:t>test</w:t>
+            </w:r>
+            <w:r>
+              <w:rPr>
+                <w:sz w:val="20"/>
+                <w:szCs w:val="20"/>
+              </w:rPr>
+              <w:t>RegisterClient</w:t>
+            </w:r>
+            <w:r>
+              <w:rPr>
+                <w:sz w:val="20"/>
+                <w:szCs w:val="20"/>
+              </w:rPr>
+              <w:t>, prueba si el método añadir cliente a la base de datos del bank funciona (</w:t>
+            </w:r>
+            <w:r>
+              <w:rPr>
+                <w:sz w:val="20"/>
+                <w:szCs w:val="20"/>
+              </w:rPr>
+              <w:t>testRegisterClient</w:t>
+            </w:r>
+            <w:r>
+              <w:rPr>
+                <w:sz w:val="20"/>
+                <w:szCs w:val="20"/>
+              </w:rPr>
+              <w:t>) de manera correcta.</w:t>
+            </w:r>
+          </w:p>
+        </w:tc>
+      </w:tr>
+      <w:tr>
+        <w:trPr>
+          <w:trHeight w:val="465"/>
+        </w:trPr>
+        <w:tc>
+          <w:tcPr>
+            <w:tcW w:w="1560" w:type="dxa"/>
+            <w:tcBorders>
+              <w:left w:val="single" w:sz="8" w:space="0" w:color="000000"/>
+              <w:bottom w:val="single" w:sz="8" w:space="0" w:color="000000"/>
+              <w:right w:val="single" w:sz="8" w:space="0" w:color="000000"/>
+            </w:tcBorders>
+            <w:shd w:val="clear" w:color="auto" w:fill="EFEFEF"/>
+            <w:tcMar>
+              <w:top w:w="100" w:type="dxa"/>
+              <w:left w:w="100" w:type="dxa"/>
+              <w:bottom w:w="100" w:type="dxa"/>
+              <w:right w:w="100" w:type="dxa"/>
+            </w:tcMar>
+          </w:tcPr>
+          <w:p>
+            <w:pPr>
+              <w:ind w:left="140" w:right="140"/>
+              <w:jc w:val="both"/>
+              <w:rPr>
+                <w:b/>
+                <w:sz w:val="20"/>
+                <w:szCs w:val="20"/>
+              </w:rPr>
+            </w:pPr>
+            <w:r>
+              <w:rPr>
+                <w:b/>
+                <w:sz w:val="20"/>
+                <w:szCs w:val="20"/>
+              </w:rPr>
+              <w:t>Clase</w:t>
+            </w:r>
+          </w:p>
+        </w:tc>
+        <w:tc>
+          <w:tcPr>
+            <w:tcW w:w="1830" w:type="dxa"/>
+            <w:tcBorders>
+              <w:bottom w:val="single" w:sz="8" w:space="0" w:color="000000"/>
+              <w:right w:val="single" w:sz="8" w:space="0" w:color="000000"/>
+            </w:tcBorders>
+            <w:shd w:val="clear" w:color="auto" w:fill="EFEFEF"/>
+            <w:tcMar>
+              <w:top w:w="100" w:type="dxa"/>
+              <w:left w:w="100" w:type="dxa"/>
+              <w:bottom w:w="100" w:type="dxa"/>
+              <w:right w:w="100" w:type="dxa"/>
+            </w:tcMar>
+          </w:tcPr>
+          <w:p>
+            <w:pPr>
+              <w:ind w:left="140" w:right="140"/>
+              <w:jc w:val="both"/>
+              <w:rPr>
+                <w:b/>
+                <w:sz w:val="20"/>
+                <w:szCs w:val="20"/>
+              </w:rPr>
+            </w:pPr>
+            <w:r>
+              <w:rPr>
+                <w:b/>
+                <w:sz w:val="20"/>
+                <w:szCs w:val="20"/>
+              </w:rPr>
+              <w:t>Método</w:t>
+            </w:r>
+          </w:p>
+        </w:tc>
+        <w:tc>
+          <w:tcPr>
+            <w:tcW w:w="1350" w:type="dxa"/>
+            <w:tcBorders>
+              <w:bottom w:val="single" w:sz="8" w:space="0" w:color="000000"/>
+              <w:right w:val="single" w:sz="8" w:space="0" w:color="000000"/>
+            </w:tcBorders>
+            <w:shd w:val="clear" w:color="auto" w:fill="EFEFEF"/>
+            <w:tcMar>
+              <w:top w:w="100" w:type="dxa"/>
+              <w:left w:w="100" w:type="dxa"/>
+              <w:bottom w:w="100" w:type="dxa"/>
+              <w:right w:w="100" w:type="dxa"/>
+            </w:tcMar>
+          </w:tcPr>
+          <w:p>
+            <w:pPr>
+              <w:ind w:left="140" w:right="140"/>
+              <w:jc w:val="both"/>
+              <w:rPr>
+                <w:b/>
+                <w:sz w:val="20"/>
+                <w:szCs w:val="20"/>
+              </w:rPr>
+            </w:pPr>
+            <w:r>
+              <w:rPr>
+                <w:b/>
+                <w:sz w:val="20"/>
+                <w:szCs w:val="20"/>
+              </w:rPr>
+              <w:t>Escenario</w:t>
+            </w:r>
+          </w:p>
+        </w:tc>
+        <w:tc>
+          <w:tcPr>
+            <w:tcW w:w="1500" w:type="dxa"/>
+            <w:tcBorders>
+              <w:bottom w:val="single" w:sz="8" w:space="0" w:color="000000"/>
+              <w:right w:val="single" w:sz="8" w:space="0" w:color="000000"/>
+            </w:tcBorders>
+            <w:shd w:val="clear" w:color="auto" w:fill="EFEFEF"/>
+            <w:tcMar>
+              <w:top w:w="100" w:type="dxa"/>
+              <w:left w:w="100" w:type="dxa"/>
+              <w:bottom w:w="100" w:type="dxa"/>
+              <w:right w:w="100" w:type="dxa"/>
+            </w:tcMar>
+          </w:tcPr>
+          <w:p>
+            <w:pPr>
+              <w:ind w:left="140" w:right="140"/>
+              <w:jc w:val="both"/>
+              <w:rPr>
+                <w:b/>
+                <w:sz w:val="20"/>
+                <w:szCs w:val="20"/>
+              </w:rPr>
+            </w:pPr>
+            <w:r>
+              <w:rPr>
+                <w:b/>
+                <w:sz w:val="20"/>
+                <w:szCs w:val="20"/>
+              </w:rPr>
+              <w:t>Valores de Entrada</w:t>
+            </w:r>
+          </w:p>
+        </w:tc>
+        <w:tc>
+          <w:tcPr>
+            <w:tcW w:w="2790" w:type="dxa"/>
+            <w:tcBorders>
+              <w:bottom w:val="single" w:sz="8" w:space="0" w:color="000000"/>
+              <w:right w:val="single" w:sz="8" w:space="0" w:color="000000"/>
+            </w:tcBorders>
+            <w:shd w:val="clear" w:color="auto" w:fill="EFEFEF"/>
+            <w:tcMar>
+              <w:top w:w="100" w:type="dxa"/>
+              <w:left w:w="100" w:type="dxa"/>
+              <w:bottom w:w="100" w:type="dxa"/>
+              <w:right w:w="100" w:type="dxa"/>
+            </w:tcMar>
+          </w:tcPr>
+          <w:p>
+            <w:pPr>
+              <w:ind w:left="140" w:right="140"/>
+              <w:jc w:val="both"/>
+              <w:rPr>
+                <w:b/>
+                <w:sz w:val="20"/>
+                <w:szCs w:val="20"/>
+              </w:rPr>
+            </w:pPr>
+            <w:r>
+              <w:rPr>
+                <w:b/>
+                <w:sz w:val="20"/>
+                <w:szCs w:val="20"/>
+              </w:rPr>
+              <w:t>Resultado</w:t>
+            </w:r>
+          </w:p>
+        </w:tc>
+      </w:tr>
+      <w:tr>
+        <w:trPr>
+          <w:trHeight w:val="765"/>
+        </w:trPr>
+        <w:tc>
+          <w:tcPr>
+            <w:tcW w:w="1560" w:type="dxa"/>
+            <w:tcBorders>
+              <w:left w:val="single" w:sz="8" w:space="0" w:color="000000"/>
+              <w:bottom w:val="single" w:sz="8" w:space="0" w:color="000000"/>
+              <w:right w:val="single" w:sz="8" w:space="0" w:color="000000"/>
+            </w:tcBorders>
+            <w:shd w:val="clear" w:color="auto" w:fill="auto"/>
+            <w:tcMar>
+              <w:top w:w="100" w:type="dxa"/>
+              <w:left w:w="100" w:type="dxa"/>
+              <w:bottom w:w="100" w:type="dxa"/>
+              <w:right w:w="100" w:type="dxa"/>
+            </w:tcMar>
+          </w:tcPr>
+          <w:p>
+            <w:pPr>
+              <w:ind w:left="140" w:right="140"/>
+              <w:rPr>
+                <w:sz w:val="20"/>
+                <w:szCs w:val="20"/>
+              </w:rPr>
+            </w:pPr>
+            <w:r>
+              <w:rPr>
+                <w:sz w:val="20"/>
+                <w:szCs w:val="20"/>
+              </w:rPr>
+              <w:t>Bank</w:t>
+            </w:r>
+          </w:p>
+        </w:tc>
+        <w:tc>
+          <w:tcPr>
+            <w:tcW w:w="1830" w:type="dxa"/>
+            <w:tcBorders>
+              <w:bottom w:val="single" w:sz="8" w:space="0" w:color="000000"/>
+              <w:right w:val="single" w:sz="8" w:space="0" w:color="000000"/>
+            </w:tcBorders>
+            <w:shd w:val="clear" w:color="auto" w:fill="auto"/>
+            <w:tcMar>
+              <w:top w:w="100" w:type="dxa"/>
+              <w:left w:w="100" w:type="dxa"/>
+              <w:bottom w:w="100" w:type="dxa"/>
+              <w:right w:w="100" w:type="dxa"/>
+            </w:tcMar>
+          </w:tcPr>
+          <w:p>
+            <w:pPr>
+              <w:ind w:left="140" w:right="140"/>
+              <w:rPr>
+                <w:sz w:val="20"/>
+                <w:szCs w:val="20"/>
+              </w:rPr>
+            </w:pPr>
+            <w:r>
+              <w:rPr>
+                <w:sz w:val="20"/>
+                <w:szCs w:val="20"/>
+              </w:rPr>
+              <w:t>testRegisterClient</w:t>
+            </w:r>
+            <w:r>
+              <w:rPr>
+                <w:sz w:val="20"/>
+                <w:szCs w:val="20"/>
+              </w:rPr>
+              <w:t xml:space="preserve"> </w:t>
+            </w:r>
+            <w:r>
+              <w:rPr>
+                <w:sz w:val="20"/>
+                <w:szCs w:val="20"/>
+              </w:rPr>
+              <w:t>()</w:t>
+            </w:r>
+          </w:p>
+        </w:tc>
+        <w:tc>
+          <w:tcPr>
+            <w:tcW w:w="1350" w:type="dxa"/>
+            <w:tcBorders>
+              <w:bottom w:val="single" w:sz="8" w:space="0" w:color="000000"/>
+              <w:right w:val="single" w:sz="8" w:space="0" w:color="000000"/>
+            </w:tcBorders>
+            <w:shd w:val="clear" w:color="auto" w:fill="auto"/>
+            <w:tcMar>
+              <w:top w:w="100" w:type="dxa"/>
+              <w:left w:w="100" w:type="dxa"/>
+              <w:bottom w:w="100" w:type="dxa"/>
+              <w:right w:w="100" w:type="dxa"/>
+            </w:tcMar>
+          </w:tcPr>
+          <w:p>
+            <w:pPr>
+              <w:ind w:left="140" w:right="140"/>
+              <w:rPr>
+                <w:sz w:val="20"/>
+                <w:szCs w:val="20"/>
+              </w:rPr>
+            </w:pPr>
+            <w:r>
+              <w:rPr>
+                <w:sz w:val="20"/>
+                <w:szCs w:val="20"/>
+              </w:rPr>
+              <w:t>setUp2()</w:t>
+            </w:r>
+          </w:p>
+        </w:tc>
+        <w:tc>
+          <w:tcPr>
+            <w:tcW w:w="1500" w:type="dxa"/>
+            <w:tcBorders>
+              <w:bottom w:val="single" w:sz="8" w:space="0" w:color="000000"/>
+              <w:right w:val="single" w:sz="8" w:space="0" w:color="000000"/>
+            </w:tcBorders>
+            <w:shd w:val="clear" w:color="auto" w:fill="auto"/>
+            <w:tcMar>
+              <w:top w:w="100" w:type="dxa"/>
+              <w:left w:w="100" w:type="dxa"/>
+              <w:bottom w:w="100" w:type="dxa"/>
+              <w:right w:w="100" w:type="dxa"/>
+            </w:tcMar>
+          </w:tcPr>
+          <w:p>
+            <w:pPr>
+              <w:ind w:left="140" w:right="140"/>
+              <w:rPr>
+                <w:sz w:val="20"/>
+                <w:szCs w:val="20"/>
+              </w:rPr>
+            </w:pPr>
+            <w:r>
+              <w:rPr>
+                <w:sz w:val="20"/>
+                <w:szCs w:val="20"/>
+              </w:rPr>
+              <w:t>(“</w:t>
+            </w:r>
+            <w:r>
+              <w:rPr>
+                <w:sz w:val="20"/>
+                <w:szCs w:val="20"/>
+              </w:rPr>
+              <w:t>Capitán</w:t>
+            </w:r>
+            <w:r>
+              <w:rPr>
+                <w:sz w:val="20"/>
+                <w:szCs w:val="20"/>
+              </w:rPr>
+              <w:t xml:space="preserve"> Teemo”,666)</w:t>
+            </w:r>
+          </w:p>
+        </w:tc>
+        <w:tc>
+          <w:tcPr>
+            <w:tcW w:w="2790" w:type="dxa"/>
+            <w:tcBorders>
+              <w:bottom w:val="single" w:sz="8" w:space="0" w:color="000000"/>
+              <w:right w:val="single" w:sz="8" w:space="0" w:color="000000"/>
+            </w:tcBorders>
+            <w:shd w:val="clear" w:color="auto" w:fill="auto"/>
+            <w:tcMar>
+              <w:top w:w="100" w:type="dxa"/>
+              <w:left w:w="100" w:type="dxa"/>
+              <w:bottom w:w="100" w:type="dxa"/>
+              <w:right w:w="100" w:type="dxa"/>
+            </w:tcMar>
+          </w:tcPr>
+          <w:p>
+            <w:pPr>
+              <w:ind w:left="140" w:right="140"/>
+              <w:rPr>
+                <w:sz w:val="20"/>
+                <w:szCs w:val="20"/>
+              </w:rPr>
+            </w:pPr>
+            <w:r>
+              <w:rPr>
+                <w:sz w:val="20"/>
+                <w:szCs w:val="20"/>
+              </w:rPr>
+              <w:t xml:space="preserve">el resultado de la prueba  es validar </w:t>
+            </w:r>
+            <w:r>
+              <w:rPr>
+                <w:sz w:val="20"/>
+                <w:szCs w:val="20"/>
+              </w:rPr>
+              <w:t>que el cliente fue registrado de manera correcta en la base de datos del banco.</w:t>
+            </w:r>
+          </w:p>
+        </w:tc>
+      </w:tr>
+    </w:tbl>
+    <w:p>
+      <w:pPr>
+        <w:rPr>
+          <w:lang w:val="es-CO"/>
         </w:rPr>
       </w:pPr>
     </w:p>
     <w:p>
       <w:pPr>
         <w:rPr>
-          <w:b/>
+          <w:lang w:val="es-CO"/>
+        </w:rPr>
+      </w:pPr>
+    </w:p>
+    <w:tbl>
+      <w:tblPr>
+        <w:tblW w:w="9030" w:type="dxa"/>
+        <w:tblBorders>
+          <w:top w:val="nil"/>
+          <w:left w:val="nil"/>
+          <w:bottom w:val="nil"/>
+          <w:right w:val="nil"/>
+          <w:insideH w:val="nil"/>
+          <w:insideV w:val="nil"/>
+        </w:tblBorders>
+        <w:tblLayout w:type="fixed"/>
+        <w:tblLook w:val="0600" w:firstRow="0" w:lastRow="0" w:firstColumn="0" w:lastColumn="0" w:noHBand="1" w:noVBand="1"/>
+      </w:tblPr>
+      <w:tblGrid>
+        <w:gridCol w:w="1560"/>
+        <w:gridCol w:w="1830"/>
+        <w:gridCol w:w="1350"/>
+        <w:gridCol w:w="1500"/>
+        <w:gridCol w:w="2790"/>
+      </w:tblGrid>
+      <w:tr>
+        <w:trPr>
+          <w:trHeight w:val="975"/>
+        </w:trPr>
+        <w:tc>
+          <w:tcPr>
+            <w:tcW w:w="9030" w:type="dxa"/>
+            <w:gridSpan w:val="5"/>
+            <w:tcBorders>
+              <w:top w:val="single" w:sz="8" w:space="0" w:color="000000"/>
+              <w:left w:val="single" w:sz="8" w:space="0" w:color="000000"/>
+              <w:bottom w:val="single" w:sz="8" w:space="0" w:color="000000"/>
+              <w:right w:val="single" w:sz="8" w:space="0" w:color="000000"/>
+            </w:tcBorders>
+            <w:tcMar>
+              <w:top w:w="100" w:type="dxa"/>
+              <w:left w:w="100" w:type="dxa"/>
+              <w:bottom w:w="100" w:type="dxa"/>
+              <w:right w:w="100" w:type="dxa"/>
+            </w:tcMar>
+          </w:tcPr>
+          <w:p>
+            <w:pPr>
+              <w:ind w:left="140" w:right="140"/>
+              <w:jc w:val="both"/>
+              <w:rPr>
+                <w:sz w:val="20"/>
+                <w:szCs w:val="20"/>
+              </w:rPr>
+            </w:pPr>
+            <w:r>
+              <w:rPr>
+                <w:b/>
+                <w:sz w:val="20"/>
+                <w:szCs w:val="20"/>
+              </w:rPr>
+              <w:lastRenderedPageBreak/>
+              <w:t xml:space="preserve">Objetivo de la Prueba:  </w:t>
+            </w:r>
+            <w:r>
+              <w:rPr>
+                <w:sz w:val="20"/>
+                <w:szCs w:val="20"/>
+              </w:rPr>
+              <w:t xml:space="preserve">testAddToClientQueue, prueba si </w:t>
+            </w:r>
+            <w:r>
+              <w:rPr>
+                <w:sz w:val="20"/>
+                <w:szCs w:val="20"/>
+              </w:rPr>
+              <w:t>el metodo añadir cliente a la cola funciona de forma correcta.</w:t>
+            </w:r>
+          </w:p>
+        </w:tc>
+      </w:tr>
+      <w:tr>
+        <w:trPr>
+          <w:trHeight w:val="465"/>
+        </w:trPr>
+        <w:tc>
+          <w:tcPr>
+            <w:tcW w:w="1560" w:type="dxa"/>
+            <w:tcBorders>
+              <w:left w:val="single" w:sz="8" w:space="0" w:color="000000"/>
+              <w:bottom w:val="single" w:sz="8" w:space="0" w:color="000000"/>
+              <w:right w:val="single" w:sz="8" w:space="0" w:color="000000"/>
+            </w:tcBorders>
+            <w:shd w:val="clear" w:color="auto" w:fill="EFEFEF"/>
+            <w:tcMar>
+              <w:top w:w="100" w:type="dxa"/>
+              <w:left w:w="100" w:type="dxa"/>
+              <w:bottom w:w="100" w:type="dxa"/>
+              <w:right w:w="100" w:type="dxa"/>
+            </w:tcMar>
+          </w:tcPr>
+          <w:p>
+            <w:pPr>
+              <w:ind w:left="140" w:right="140"/>
+              <w:jc w:val="both"/>
+              <w:rPr>
+                <w:b/>
+                <w:sz w:val="20"/>
+                <w:szCs w:val="20"/>
+              </w:rPr>
+            </w:pPr>
+            <w:r>
+              <w:rPr>
+                <w:b/>
+                <w:sz w:val="20"/>
+                <w:szCs w:val="20"/>
+              </w:rPr>
+              <w:t>Clase</w:t>
+            </w:r>
+          </w:p>
+        </w:tc>
+        <w:tc>
+          <w:tcPr>
+            <w:tcW w:w="1830" w:type="dxa"/>
+            <w:tcBorders>
+              <w:bottom w:val="single" w:sz="8" w:space="0" w:color="000000"/>
+              <w:right w:val="single" w:sz="8" w:space="0" w:color="000000"/>
+            </w:tcBorders>
+            <w:shd w:val="clear" w:color="auto" w:fill="EFEFEF"/>
+            <w:tcMar>
+              <w:top w:w="100" w:type="dxa"/>
+              <w:left w:w="100" w:type="dxa"/>
+              <w:bottom w:w="100" w:type="dxa"/>
+              <w:right w:w="100" w:type="dxa"/>
+            </w:tcMar>
+          </w:tcPr>
+          <w:p>
+            <w:pPr>
+              <w:ind w:left="140" w:right="140"/>
+              <w:jc w:val="both"/>
+              <w:rPr>
+                <w:b/>
+                <w:sz w:val="20"/>
+                <w:szCs w:val="20"/>
+              </w:rPr>
+            </w:pPr>
+            <w:r>
+              <w:rPr>
+                <w:b/>
+                <w:sz w:val="20"/>
+                <w:szCs w:val="20"/>
+              </w:rPr>
+              <w:t>Método</w:t>
+            </w:r>
+          </w:p>
+        </w:tc>
+        <w:tc>
+          <w:tcPr>
+            <w:tcW w:w="1350" w:type="dxa"/>
+            <w:tcBorders>
+              <w:bottom w:val="single" w:sz="8" w:space="0" w:color="000000"/>
+              <w:right w:val="single" w:sz="8" w:space="0" w:color="000000"/>
+            </w:tcBorders>
+            <w:shd w:val="clear" w:color="auto" w:fill="EFEFEF"/>
+            <w:tcMar>
+              <w:top w:w="100" w:type="dxa"/>
+              <w:left w:w="100" w:type="dxa"/>
+              <w:bottom w:w="100" w:type="dxa"/>
+              <w:right w:w="100" w:type="dxa"/>
+            </w:tcMar>
+          </w:tcPr>
+          <w:p>
+            <w:pPr>
+              <w:ind w:left="140" w:right="140"/>
+              <w:jc w:val="both"/>
+              <w:rPr>
+                <w:b/>
+                <w:sz w:val="20"/>
+                <w:szCs w:val="20"/>
+              </w:rPr>
+            </w:pPr>
+            <w:r>
+              <w:rPr>
+                <w:b/>
+                <w:sz w:val="20"/>
+                <w:szCs w:val="20"/>
+              </w:rPr>
+              <w:t>Escenario</w:t>
+            </w:r>
+          </w:p>
+        </w:tc>
+        <w:tc>
+          <w:tcPr>
+            <w:tcW w:w="1500" w:type="dxa"/>
+            <w:tcBorders>
+              <w:bottom w:val="single" w:sz="8" w:space="0" w:color="000000"/>
+              <w:right w:val="single" w:sz="8" w:space="0" w:color="000000"/>
+            </w:tcBorders>
+            <w:shd w:val="clear" w:color="auto" w:fill="EFEFEF"/>
+            <w:tcMar>
+              <w:top w:w="100" w:type="dxa"/>
+              <w:left w:w="100" w:type="dxa"/>
+              <w:bottom w:w="100" w:type="dxa"/>
+              <w:right w:w="100" w:type="dxa"/>
+            </w:tcMar>
+          </w:tcPr>
+          <w:p>
+            <w:pPr>
+              <w:ind w:left="140" w:right="140"/>
+              <w:jc w:val="both"/>
+              <w:rPr>
+                <w:b/>
+                <w:sz w:val="20"/>
+                <w:szCs w:val="20"/>
+              </w:rPr>
+            </w:pPr>
+            <w:r>
+              <w:rPr>
+                <w:b/>
+                <w:sz w:val="20"/>
+                <w:szCs w:val="20"/>
+              </w:rPr>
+              <w:t>Valores de Entrada</w:t>
+            </w:r>
+          </w:p>
+        </w:tc>
+        <w:tc>
+          <w:tcPr>
+            <w:tcW w:w="2790" w:type="dxa"/>
+            <w:tcBorders>
+              <w:bottom w:val="single" w:sz="8" w:space="0" w:color="000000"/>
+              <w:right w:val="single" w:sz="8" w:space="0" w:color="000000"/>
+            </w:tcBorders>
+            <w:shd w:val="clear" w:color="auto" w:fill="EFEFEF"/>
+            <w:tcMar>
+              <w:top w:w="100" w:type="dxa"/>
+              <w:left w:w="100" w:type="dxa"/>
+              <w:bottom w:w="100" w:type="dxa"/>
+              <w:right w:w="100" w:type="dxa"/>
+            </w:tcMar>
+          </w:tcPr>
+          <w:p>
+            <w:pPr>
+              <w:ind w:left="140" w:right="140"/>
+              <w:jc w:val="both"/>
+              <w:rPr>
+                <w:b/>
+                <w:sz w:val="20"/>
+                <w:szCs w:val="20"/>
+              </w:rPr>
+            </w:pPr>
+            <w:r>
+              <w:rPr>
+                <w:b/>
+                <w:sz w:val="20"/>
+                <w:szCs w:val="20"/>
+              </w:rPr>
+              <w:t>Resultado</w:t>
+            </w:r>
+          </w:p>
+        </w:tc>
+      </w:tr>
+      <w:tr>
+        <w:trPr>
+          <w:trHeight w:val="765"/>
+        </w:trPr>
+        <w:tc>
+          <w:tcPr>
+            <w:tcW w:w="1560" w:type="dxa"/>
+            <w:tcBorders>
+              <w:left w:val="single" w:sz="8" w:space="0" w:color="000000"/>
+              <w:bottom w:val="single" w:sz="8" w:space="0" w:color="000000"/>
+              <w:right w:val="single" w:sz="8" w:space="0" w:color="000000"/>
+            </w:tcBorders>
+            <w:shd w:val="clear" w:color="auto" w:fill="auto"/>
+            <w:tcMar>
+              <w:top w:w="100" w:type="dxa"/>
+              <w:left w:w="100" w:type="dxa"/>
+              <w:bottom w:w="100" w:type="dxa"/>
+              <w:right w:w="100" w:type="dxa"/>
+            </w:tcMar>
+          </w:tcPr>
+          <w:p>
+            <w:pPr>
+              <w:ind w:left="140" w:right="140"/>
+              <w:rPr>
+                <w:sz w:val="20"/>
+                <w:szCs w:val="20"/>
+              </w:rPr>
+            </w:pPr>
+            <w:r>
+              <w:rPr>
+                <w:sz w:val="20"/>
+                <w:szCs w:val="20"/>
+              </w:rPr>
+              <w:t>Bank</w:t>
+            </w:r>
+          </w:p>
+        </w:tc>
+        <w:tc>
+          <w:tcPr>
+            <w:tcW w:w="1830" w:type="dxa"/>
+            <w:tcBorders>
+              <w:bottom w:val="single" w:sz="8" w:space="0" w:color="000000"/>
+              <w:right w:val="single" w:sz="8" w:space="0" w:color="000000"/>
+            </w:tcBorders>
+            <w:shd w:val="clear" w:color="auto" w:fill="auto"/>
+            <w:tcMar>
+              <w:top w:w="100" w:type="dxa"/>
+              <w:left w:w="100" w:type="dxa"/>
+              <w:bottom w:w="100" w:type="dxa"/>
+              <w:right w:w="100" w:type="dxa"/>
+            </w:tcMar>
+          </w:tcPr>
+          <w:p>
+            <w:pPr>
+              <w:ind w:left="140" w:right="140"/>
+              <w:rPr>
+                <w:sz w:val="20"/>
+                <w:szCs w:val="20"/>
+              </w:rPr>
+            </w:pPr>
+            <w:r>
+              <w:rPr>
+                <w:sz w:val="20"/>
+                <w:szCs w:val="20"/>
+              </w:rPr>
+              <w:t>AddClientToTheQueue()</w:t>
+            </w:r>
+          </w:p>
+        </w:tc>
+        <w:tc>
+          <w:tcPr>
+            <w:tcW w:w="1350" w:type="dxa"/>
+            <w:tcBorders>
+              <w:bottom w:val="single" w:sz="8" w:space="0" w:color="000000"/>
+              <w:right w:val="single" w:sz="8" w:space="0" w:color="000000"/>
+            </w:tcBorders>
+            <w:shd w:val="clear" w:color="auto" w:fill="auto"/>
+            <w:tcMar>
+              <w:top w:w="100" w:type="dxa"/>
+              <w:left w:w="100" w:type="dxa"/>
+              <w:bottom w:w="100" w:type="dxa"/>
+              <w:right w:w="100" w:type="dxa"/>
+            </w:tcMar>
+          </w:tcPr>
+          <w:p>
+            <w:pPr>
+              <w:ind w:left="140" w:right="140"/>
+              <w:rPr>
+                <w:sz w:val="20"/>
+                <w:szCs w:val="20"/>
+              </w:rPr>
+            </w:pPr>
+            <w:r>
+              <w:rPr>
+                <w:sz w:val="20"/>
+                <w:szCs w:val="20"/>
+              </w:rPr>
+              <w:t>setUp3</w:t>
+            </w:r>
+            <w:r>
+              <w:rPr>
+                <w:sz w:val="20"/>
+                <w:szCs w:val="20"/>
+              </w:rPr>
+              <w:t>()</w:t>
+            </w:r>
+          </w:p>
+        </w:tc>
+        <w:tc>
+          <w:tcPr>
+            <w:tcW w:w="1500" w:type="dxa"/>
+            <w:tcBorders>
+              <w:bottom w:val="single" w:sz="8" w:space="0" w:color="000000"/>
+              <w:right w:val="single" w:sz="8" w:space="0" w:color="000000"/>
+            </w:tcBorders>
+            <w:shd w:val="clear" w:color="auto" w:fill="auto"/>
+            <w:tcMar>
+              <w:top w:w="100" w:type="dxa"/>
+              <w:left w:w="100" w:type="dxa"/>
+              <w:bottom w:w="100" w:type="dxa"/>
+              <w:right w:w="100" w:type="dxa"/>
+            </w:tcMar>
+          </w:tcPr>
+          <w:p>
+            <w:pPr>
+              <w:rPr>
+                <w:sz w:val="20"/>
+                <w:szCs w:val="20"/>
+              </w:rPr>
+            </w:pPr>
+            <w:r>
+              <w:rPr>
+                <w:sz w:val="20"/>
+                <w:szCs w:val="20"/>
+              </w:rPr>
+              <w:t>(“Daniel Perez”, 1087212345)</w:t>
+            </w:r>
+          </w:p>
+          <w:p>
+            <w:pPr>
+              <w:rPr>
+                <w:sz w:val="20"/>
+                <w:szCs w:val="20"/>
+              </w:rPr>
+            </w:pPr>
+            <w:r>
+              <w:rPr>
+                <w:sz w:val="20"/>
+                <w:szCs w:val="20"/>
+              </w:rPr>
+              <w:t>(“Andres Peñalosa,1087652891)</w:t>
+            </w:r>
+          </w:p>
+          <w:p>
+            <w:pPr>
+              <w:ind w:left="140" w:right="140"/>
+              <w:rPr>
+                <w:sz w:val="20"/>
+                <w:szCs w:val="20"/>
+              </w:rPr>
+            </w:pPr>
+            <w:r>
+              <w:rPr>
+                <w:sz w:val="20"/>
+                <w:szCs w:val="20"/>
+              </w:rPr>
+              <w:t>(“Andres Colmenares”, 872109872)</w:t>
+            </w:r>
+          </w:p>
+        </w:tc>
+        <w:tc>
+          <w:tcPr>
+            <w:tcW w:w="2790" w:type="dxa"/>
+            <w:tcBorders>
+              <w:bottom w:val="single" w:sz="8" w:space="0" w:color="000000"/>
+              <w:right w:val="single" w:sz="8" w:space="0" w:color="000000"/>
+            </w:tcBorders>
+            <w:shd w:val="clear" w:color="auto" w:fill="auto"/>
+            <w:tcMar>
+              <w:top w:w="100" w:type="dxa"/>
+              <w:left w:w="100" w:type="dxa"/>
+              <w:bottom w:w="100" w:type="dxa"/>
+              <w:right w:w="100" w:type="dxa"/>
+            </w:tcMar>
+          </w:tcPr>
+          <w:p>
+            <w:pPr>
+              <w:ind w:left="140" w:right="140"/>
+              <w:rPr>
+                <w:sz w:val="20"/>
+                <w:szCs w:val="20"/>
+              </w:rPr>
+            </w:pPr>
+            <w:r>
+              <w:rPr>
+                <w:sz w:val="20"/>
+                <w:szCs w:val="20"/>
+              </w:rPr>
+              <w:t xml:space="preserve">el resultado de la prueba  es validar que </w:t>
+            </w:r>
+            <w:r>
+              <w:rPr>
+                <w:sz w:val="20"/>
+                <w:szCs w:val="20"/>
+              </w:rPr>
+              <w:t>los clientes fueron colocados y retirados de la cola de prioridad según su orden de entrada.</w:t>
+            </w:r>
+          </w:p>
+        </w:tc>
+      </w:tr>
+    </w:tbl>
+    <w:p>
+      <w:pPr>
+        <w:rPr>
+          <w:lang w:val="es-CO"/>
+        </w:rPr>
+      </w:pPr>
+    </w:p>
+    <w:tbl>
+      <w:tblPr>
+        <w:tblW w:w="9030" w:type="dxa"/>
+        <w:tblBorders>
+          <w:top w:val="nil"/>
+          <w:left w:val="nil"/>
+          <w:bottom w:val="nil"/>
+          <w:right w:val="nil"/>
+          <w:insideH w:val="nil"/>
+          <w:insideV w:val="nil"/>
+        </w:tblBorders>
+        <w:tblLayout w:type="fixed"/>
+        <w:tblLook w:val="0600" w:firstRow="0" w:lastRow="0" w:firstColumn="0" w:lastColumn="0" w:noHBand="1" w:noVBand="1"/>
+      </w:tblPr>
+      <w:tblGrid>
+        <w:gridCol w:w="1560"/>
+        <w:gridCol w:w="1830"/>
+        <w:gridCol w:w="1350"/>
+        <w:gridCol w:w="1500"/>
+        <w:gridCol w:w="2790"/>
+      </w:tblGrid>
+      <w:tr>
+        <w:trPr>
+          <w:trHeight w:val="975"/>
+        </w:trPr>
+        <w:tc>
+          <w:tcPr>
+            <w:tcW w:w="9030" w:type="dxa"/>
+            <w:gridSpan w:val="5"/>
+            <w:tcBorders>
+              <w:top w:val="single" w:sz="8" w:space="0" w:color="000000"/>
+              <w:left w:val="single" w:sz="8" w:space="0" w:color="000000"/>
+              <w:bottom w:val="single" w:sz="8" w:space="0" w:color="000000"/>
+              <w:right w:val="single" w:sz="8" w:space="0" w:color="000000"/>
+            </w:tcBorders>
+            <w:tcMar>
+              <w:top w:w="100" w:type="dxa"/>
+              <w:left w:w="100" w:type="dxa"/>
+              <w:bottom w:w="100" w:type="dxa"/>
+              <w:right w:w="100" w:type="dxa"/>
+            </w:tcMar>
+          </w:tcPr>
+          <w:p>
+            <w:pPr>
+              <w:ind w:left="140" w:right="140"/>
+              <w:jc w:val="both"/>
+              <w:rPr>
+                <w:sz w:val="20"/>
+                <w:szCs w:val="20"/>
+              </w:rPr>
+            </w:pPr>
+            <w:r>
+              <w:rPr>
+                <w:b/>
+                <w:sz w:val="20"/>
+                <w:szCs w:val="20"/>
+              </w:rPr>
+              <w:t xml:space="preserve">Objetivo de la Prueba:  </w:t>
+            </w:r>
+            <w:r>
+              <w:rPr>
+                <w:sz w:val="20"/>
+                <w:szCs w:val="20"/>
+              </w:rPr>
+              <w:t>test</w:t>
+            </w:r>
+            <w:r>
+              <w:rPr>
+                <w:sz w:val="20"/>
+                <w:szCs w:val="20"/>
+              </w:rPr>
+              <w:t xml:space="preserve"> </w:t>
+            </w:r>
+            <w:r>
+              <w:rPr>
+                <w:sz w:val="20"/>
+                <w:szCs w:val="20"/>
+              </w:rPr>
+              <w:t>AddClientToPriorityQueue</w:t>
+            </w:r>
+            <w:r>
+              <w:rPr>
+                <w:sz w:val="20"/>
+                <w:szCs w:val="20"/>
+              </w:rPr>
+              <w:t xml:space="preserve">, prueba si el </w:t>
+            </w:r>
+            <w:r>
+              <w:rPr>
+                <w:sz w:val="20"/>
+                <w:szCs w:val="20"/>
+              </w:rPr>
+              <w:t>método</w:t>
+            </w:r>
+            <w:r>
+              <w:rPr>
+                <w:sz w:val="20"/>
+                <w:szCs w:val="20"/>
+              </w:rPr>
+              <w:t xml:space="preserve"> AddClientToPriorityQueue funciona</w:t>
+            </w:r>
+            <w:r>
+              <w:rPr>
+                <w:sz w:val="20"/>
+                <w:szCs w:val="20"/>
+              </w:rPr>
+              <w:t xml:space="preserve"> de forma</w:t>
+            </w:r>
+            <w:r>
+              <w:rPr>
+                <w:sz w:val="20"/>
+                <w:szCs w:val="20"/>
+              </w:rPr>
+              <w:t xml:space="preserve"> correcta</w:t>
+            </w:r>
+            <w:r>
+              <w:rPr>
+                <w:sz w:val="20"/>
+                <w:szCs w:val="20"/>
+              </w:rPr>
+              <w:t>.</w:t>
+            </w:r>
+          </w:p>
+        </w:tc>
+      </w:tr>
+      <w:tr>
+        <w:trPr>
+          <w:trHeight w:val="465"/>
+        </w:trPr>
+        <w:tc>
+          <w:tcPr>
+            <w:tcW w:w="1560" w:type="dxa"/>
+            <w:tcBorders>
+              <w:left w:val="single" w:sz="8" w:space="0" w:color="000000"/>
+              <w:bottom w:val="single" w:sz="8" w:space="0" w:color="000000"/>
+              <w:right w:val="single" w:sz="8" w:space="0" w:color="000000"/>
+            </w:tcBorders>
+            <w:shd w:val="clear" w:color="auto" w:fill="EFEFEF"/>
+            <w:tcMar>
+              <w:top w:w="100" w:type="dxa"/>
+              <w:left w:w="100" w:type="dxa"/>
+              <w:bottom w:w="100" w:type="dxa"/>
+              <w:right w:w="100" w:type="dxa"/>
+            </w:tcMar>
+          </w:tcPr>
+          <w:p>
+            <w:pPr>
+              <w:ind w:left="140" w:right="140"/>
+              <w:jc w:val="both"/>
+              <w:rPr>
+                <w:b/>
+                <w:sz w:val="20"/>
+                <w:szCs w:val="20"/>
+              </w:rPr>
+            </w:pPr>
+            <w:r>
+              <w:rPr>
+                <w:b/>
+                <w:sz w:val="20"/>
+                <w:szCs w:val="20"/>
+              </w:rPr>
+              <w:t>Clase</w:t>
+            </w:r>
+          </w:p>
+        </w:tc>
+        <w:tc>
+          <w:tcPr>
+            <w:tcW w:w="1830" w:type="dxa"/>
+            <w:tcBorders>
+              <w:bottom w:val="single" w:sz="8" w:space="0" w:color="000000"/>
+              <w:right w:val="single" w:sz="8" w:space="0" w:color="000000"/>
+            </w:tcBorders>
+            <w:shd w:val="clear" w:color="auto" w:fill="EFEFEF"/>
+            <w:tcMar>
+              <w:top w:w="100" w:type="dxa"/>
+              <w:left w:w="100" w:type="dxa"/>
+              <w:bottom w:w="100" w:type="dxa"/>
+              <w:right w:w="100" w:type="dxa"/>
+            </w:tcMar>
+          </w:tcPr>
+          <w:p>
+            <w:pPr>
+              <w:ind w:left="140" w:right="140"/>
+              <w:jc w:val="both"/>
+              <w:rPr>
+                <w:b/>
+                <w:sz w:val="20"/>
+                <w:szCs w:val="20"/>
+              </w:rPr>
+            </w:pPr>
+            <w:r>
+              <w:rPr>
+                <w:b/>
+                <w:sz w:val="20"/>
+                <w:szCs w:val="20"/>
+              </w:rPr>
+              <w:t>Método</w:t>
+            </w:r>
+          </w:p>
+        </w:tc>
+        <w:tc>
+          <w:tcPr>
+            <w:tcW w:w="1350" w:type="dxa"/>
+            <w:tcBorders>
+              <w:bottom w:val="single" w:sz="8" w:space="0" w:color="000000"/>
+              <w:right w:val="single" w:sz="8" w:space="0" w:color="000000"/>
+            </w:tcBorders>
+            <w:shd w:val="clear" w:color="auto" w:fill="EFEFEF"/>
+            <w:tcMar>
+              <w:top w:w="100" w:type="dxa"/>
+              <w:left w:w="100" w:type="dxa"/>
+              <w:bottom w:w="100" w:type="dxa"/>
+              <w:right w:w="100" w:type="dxa"/>
+            </w:tcMar>
+          </w:tcPr>
+          <w:p>
+            <w:pPr>
+              <w:ind w:left="140" w:right="140"/>
+              <w:jc w:val="both"/>
+              <w:rPr>
+                <w:b/>
+                <w:sz w:val="20"/>
+                <w:szCs w:val="20"/>
+              </w:rPr>
+            </w:pPr>
+            <w:r>
+              <w:rPr>
+                <w:b/>
+                <w:sz w:val="20"/>
+                <w:szCs w:val="20"/>
+              </w:rPr>
+              <w:t>Escenario</w:t>
+            </w:r>
+          </w:p>
+        </w:tc>
+        <w:tc>
+          <w:tcPr>
+            <w:tcW w:w="1500" w:type="dxa"/>
+            <w:tcBorders>
+              <w:bottom w:val="single" w:sz="8" w:space="0" w:color="000000"/>
+              <w:right w:val="single" w:sz="8" w:space="0" w:color="000000"/>
+            </w:tcBorders>
+            <w:shd w:val="clear" w:color="auto" w:fill="EFEFEF"/>
+            <w:tcMar>
+              <w:top w:w="100" w:type="dxa"/>
+              <w:left w:w="100" w:type="dxa"/>
+              <w:bottom w:w="100" w:type="dxa"/>
+              <w:right w:w="100" w:type="dxa"/>
+            </w:tcMar>
+          </w:tcPr>
+          <w:p>
+            <w:pPr>
+              <w:ind w:left="140" w:right="140"/>
+              <w:jc w:val="both"/>
+              <w:rPr>
+                <w:b/>
+                <w:sz w:val="20"/>
+                <w:szCs w:val="20"/>
+              </w:rPr>
+            </w:pPr>
+            <w:r>
+              <w:rPr>
+                <w:b/>
+                <w:sz w:val="20"/>
+                <w:szCs w:val="20"/>
+              </w:rPr>
+              <w:t>Valores de Entrada</w:t>
+            </w:r>
+          </w:p>
+        </w:tc>
+        <w:tc>
+          <w:tcPr>
+            <w:tcW w:w="2790" w:type="dxa"/>
+            <w:tcBorders>
+              <w:bottom w:val="single" w:sz="8" w:space="0" w:color="000000"/>
+              <w:right w:val="single" w:sz="8" w:space="0" w:color="000000"/>
+            </w:tcBorders>
+            <w:shd w:val="clear" w:color="auto" w:fill="EFEFEF"/>
+            <w:tcMar>
+              <w:top w:w="100" w:type="dxa"/>
+              <w:left w:w="100" w:type="dxa"/>
+              <w:bottom w:w="100" w:type="dxa"/>
+              <w:right w:w="100" w:type="dxa"/>
+            </w:tcMar>
+          </w:tcPr>
+          <w:p>
+            <w:pPr>
+              <w:ind w:left="140" w:right="140"/>
+              <w:jc w:val="both"/>
+              <w:rPr>
+                <w:b/>
+                <w:sz w:val="20"/>
+                <w:szCs w:val="20"/>
+              </w:rPr>
+            </w:pPr>
+            <w:r>
+              <w:rPr>
+                <w:b/>
+                <w:sz w:val="20"/>
+                <w:szCs w:val="20"/>
+              </w:rPr>
+              <w:t>Resultado</w:t>
+            </w:r>
+          </w:p>
+        </w:tc>
+      </w:tr>
+      <w:tr>
+        <w:trPr>
+          <w:trHeight w:val="765"/>
+        </w:trPr>
+        <w:tc>
+          <w:tcPr>
+            <w:tcW w:w="1560" w:type="dxa"/>
+            <w:tcBorders>
+              <w:left w:val="single" w:sz="8" w:space="0" w:color="000000"/>
+              <w:bottom w:val="single" w:sz="8" w:space="0" w:color="000000"/>
+              <w:right w:val="single" w:sz="8" w:space="0" w:color="000000"/>
+            </w:tcBorders>
+            <w:shd w:val="clear" w:color="auto" w:fill="auto"/>
+            <w:tcMar>
+              <w:top w:w="100" w:type="dxa"/>
+              <w:left w:w="100" w:type="dxa"/>
+              <w:bottom w:w="100" w:type="dxa"/>
+              <w:right w:w="100" w:type="dxa"/>
+            </w:tcMar>
+          </w:tcPr>
+          <w:p>
+            <w:pPr>
+              <w:ind w:left="140" w:right="140"/>
+              <w:rPr>
+                <w:sz w:val="20"/>
+                <w:szCs w:val="20"/>
+              </w:rPr>
+            </w:pPr>
+            <w:r>
+              <w:rPr>
+                <w:sz w:val="20"/>
+                <w:szCs w:val="20"/>
+              </w:rPr>
+              <w:t>Bank</w:t>
+            </w:r>
+          </w:p>
+        </w:tc>
+        <w:tc>
+          <w:tcPr>
+            <w:tcW w:w="1830" w:type="dxa"/>
+            <w:tcBorders>
+              <w:bottom w:val="single" w:sz="8" w:space="0" w:color="000000"/>
+              <w:right w:val="single" w:sz="8" w:space="0" w:color="000000"/>
+            </w:tcBorders>
+            <w:shd w:val="clear" w:color="auto" w:fill="auto"/>
+            <w:tcMar>
+              <w:top w:w="100" w:type="dxa"/>
+              <w:left w:w="100" w:type="dxa"/>
+              <w:bottom w:w="100" w:type="dxa"/>
+              <w:right w:w="100" w:type="dxa"/>
+            </w:tcMar>
+          </w:tcPr>
+          <w:p>
+            <w:pPr>
+              <w:ind w:left="140" w:right="140"/>
+              <w:rPr>
+                <w:sz w:val="20"/>
+                <w:szCs w:val="20"/>
+              </w:rPr>
+            </w:pPr>
+            <w:r>
+              <w:rPr>
+                <w:sz w:val="20"/>
+                <w:szCs w:val="20"/>
+              </w:rPr>
+              <w:t>AddClientToThe</w:t>
+            </w:r>
+            <w:r>
+              <w:rPr>
+                <w:sz w:val="20"/>
+                <w:szCs w:val="20"/>
+              </w:rPr>
+              <w:t>Priority</w:t>
+            </w:r>
+            <w:r>
+              <w:rPr>
+                <w:sz w:val="20"/>
+                <w:szCs w:val="20"/>
+              </w:rPr>
+              <w:t>Queue()</w:t>
+            </w:r>
+          </w:p>
+        </w:tc>
+        <w:tc>
+          <w:tcPr>
+            <w:tcW w:w="1350" w:type="dxa"/>
+            <w:tcBorders>
+              <w:bottom w:val="single" w:sz="8" w:space="0" w:color="000000"/>
+              <w:right w:val="single" w:sz="8" w:space="0" w:color="000000"/>
+            </w:tcBorders>
+            <w:shd w:val="clear" w:color="auto" w:fill="auto"/>
+            <w:tcMar>
+              <w:top w:w="100" w:type="dxa"/>
+              <w:left w:w="100" w:type="dxa"/>
+              <w:bottom w:w="100" w:type="dxa"/>
+              <w:right w:w="100" w:type="dxa"/>
+            </w:tcMar>
+          </w:tcPr>
+          <w:p>
+            <w:pPr>
+              <w:ind w:left="140" w:right="140"/>
+              <w:rPr>
+                <w:sz w:val="20"/>
+                <w:szCs w:val="20"/>
+              </w:rPr>
+            </w:pPr>
+            <w:r>
+              <w:rPr>
+                <w:sz w:val="20"/>
+                <w:szCs w:val="20"/>
+              </w:rPr>
+              <w:t>setUp3()</w:t>
+            </w:r>
+          </w:p>
+        </w:tc>
+        <w:tc>
+          <w:tcPr>
+            <w:tcW w:w="1500" w:type="dxa"/>
+            <w:tcBorders>
+              <w:bottom w:val="single" w:sz="8" w:space="0" w:color="000000"/>
+              <w:right w:val="single" w:sz="8" w:space="0" w:color="000000"/>
+            </w:tcBorders>
+            <w:shd w:val="clear" w:color="auto" w:fill="auto"/>
+            <w:tcMar>
+              <w:top w:w="100" w:type="dxa"/>
+              <w:left w:w="100" w:type="dxa"/>
+              <w:bottom w:w="100" w:type="dxa"/>
+              <w:right w:w="100" w:type="dxa"/>
+            </w:tcMar>
+          </w:tcPr>
+          <w:p>
+            <w:pPr>
+              <w:rPr>
+                <w:sz w:val="20"/>
+                <w:szCs w:val="20"/>
+              </w:rPr>
+            </w:pPr>
+            <w:r>
+              <w:rPr>
+                <w:sz w:val="20"/>
+                <w:szCs w:val="20"/>
+              </w:rPr>
+              <w:t>(“Daniel Perez”, 1087212345)</w:t>
+            </w:r>
+          </w:p>
+          <w:p>
+            <w:pPr>
+              <w:rPr>
+                <w:sz w:val="20"/>
+                <w:szCs w:val="20"/>
+              </w:rPr>
+            </w:pPr>
+            <w:r>
+              <w:rPr>
+                <w:sz w:val="20"/>
+                <w:szCs w:val="20"/>
+              </w:rPr>
+              <w:t>(“Andres Peñalosa,1087652891)</w:t>
+            </w:r>
+          </w:p>
+          <w:p>
+            <w:pPr>
+              <w:ind w:left="140" w:right="140"/>
+              <w:rPr>
+                <w:sz w:val="20"/>
+                <w:szCs w:val="20"/>
+              </w:rPr>
+            </w:pPr>
+            <w:r>
+              <w:rPr>
+                <w:sz w:val="20"/>
+                <w:szCs w:val="20"/>
+              </w:rPr>
+              <w:t>(“Andres Colmenares”, 872109872)</w:t>
+            </w:r>
+          </w:p>
+        </w:tc>
+        <w:tc>
+          <w:tcPr>
+            <w:tcW w:w="2790" w:type="dxa"/>
+            <w:tcBorders>
+              <w:bottom w:val="single" w:sz="8" w:space="0" w:color="000000"/>
+              <w:right w:val="single" w:sz="8" w:space="0" w:color="000000"/>
+            </w:tcBorders>
+            <w:shd w:val="clear" w:color="auto" w:fill="auto"/>
+            <w:tcMar>
+              <w:top w:w="100" w:type="dxa"/>
+              <w:left w:w="100" w:type="dxa"/>
+              <w:bottom w:w="100" w:type="dxa"/>
+              <w:right w:w="100" w:type="dxa"/>
+            </w:tcMar>
+          </w:tcPr>
+          <w:p>
+            <w:pPr>
+              <w:ind w:left="140" w:right="140"/>
+              <w:rPr>
+                <w:sz w:val="20"/>
+                <w:szCs w:val="20"/>
+              </w:rPr>
+            </w:pPr>
+            <w:r>
+              <w:rPr>
+                <w:sz w:val="20"/>
+                <w:szCs w:val="20"/>
+              </w:rPr>
+              <w:t>el resultado de la prueba  es validar que los clientes fueron colocados y retirados de la cola de prioridad según su orden de prioridad y no su orden de entrada.</w:t>
+            </w:r>
+          </w:p>
+        </w:tc>
+      </w:tr>
+    </w:tbl>
+    <w:p>
+      <w:pPr>
+        <w:rPr>
+          <w:lang w:val="es-CO"/>
         </w:rPr>
       </w:pPr>
     </w:p>
     <w:p>
       <w:pPr>
         <w:rPr>
-          <w:b/>
+          <w:lang w:val="es-CO"/>
         </w:rPr>
       </w:pPr>
-      <w:bookmarkStart w:id="0" w:name="_GoBack"/>
-      <w:bookmarkEnd w:id="0"/>
+    </w:p>
+    <w:p>
+      <w:pPr>
+        <w:rPr>
+          <w:lang w:val="es-CO"/>
+        </w:rPr>
+      </w:pPr>
+    </w:p>
+    <w:p>
+      <w:pPr>
+        <w:rPr>
+          <w:lang w:val="es-CO"/>
+        </w:rPr>
+      </w:pPr>
+    </w:p>
+    <w:p>
+      <w:pPr>
+        <w:rPr>
+          <w:lang w:val="es-CO"/>
+        </w:rPr>
+      </w:pPr>
+    </w:p>
+    <w:p>
+      <w:pPr>
+        <w:rPr>
+          <w:lang w:val="es-CO"/>
+        </w:rPr>
+      </w:pPr>
+    </w:p>
+    <w:tbl>
+      <w:tblPr>
+        <w:tblW w:w="9030" w:type="dxa"/>
+        <w:tblBorders>
+          <w:top w:val="nil"/>
+          <w:left w:val="nil"/>
+          <w:bottom w:val="nil"/>
+          <w:right w:val="nil"/>
+          <w:insideH w:val="nil"/>
+          <w:insideV w:val="nil"/>
+        </w:tblBorders>
+        <w:tblLayout w:type="fixed"/>
+        <w:tblLook w:val="0600" w:firstRow="0" w:lastRow="0" w:firstColumn="0" w:lastColumn="0" w:noHBand="1" w:noVBand="1"/>
+      </w:tblPr>
+      <w:tblGrid>
+        <w:gridCol w:w="1560"/>
+        <w:gridCol w:w="1830"/>
+        <w:gridCol w:w="1350"/>
+        <w:gridCol w:w="1500"/>
+        <w:gridCol w:w="2790"/>
+      </w:tblGrid>
+      <w:tr>
+        <w:trPr>
+          <w:trHeight w:val="975"/>
+        </w:trPr>
+        <w:tc>
+          <w:tcPr>
+            <w:tcW w:w="9030" w:type="dxa"/>
+            <w:gridSpan w:val="5"/>
+            <w:tcBorders>
+              <w:top w:val="single" w:sz="8" w:space="0" w:color="000000"/>
+              <w:left w:val="single" w:sz="8" w:space="0" w:color="000000"/>
+              <w:bottom w:val="single" w:sz="8" w:space="0" w:color="000000"/>
+              <w:right w:val="single" w:sz="8" w:space="0" w:color="000000"/>
+            </w:tcBorders>
+            <w:tcMar>
+              <w:top w:w="100" w:type="dxa"/>
+              <w:left w:w="100" w:type="dxa"/>
+              <w:bottom w:w="100" w:type="dxa"/>
+              <w:right w:w="100" w:type="dxa"/>
+            </w:tcMar>
+          </w:tcPr>
+          <w:p>
+            <w:pPr>
+              <w:ind w:left="140" w:right="140"/>
+              <w:jc w:val="both"/>
+              <w:rPr>
+                <w:sz w:val="20"/>
+                <w:szCs w:val="20"/>
+              </w:rPr>
+            </w:pPr>
+            <w:r>
+              <w:rPr>
+                <w:b/>
+                <w:sz w:val="20"/>
+                <w:szCs w:val="20"/>
+              </w:rPr>
+              <w:lastRenderedPageBreak/>
+              <w:t xml:space="preserve">Objetivo de la Prueba:  </w:t>
+            </w:r>
+            <w:r>
+              <w:rPr>
+                <w:sz w:val="20"/>
+                <w:szCs w:val="20"/>
+              </w:rPr>
+              <w:t>test</w:t>
+            </w:r>
+            <w:r>
+              <w:rPr>
+                <w:sz w:val="20"/>
+                <w:szCs w:val="20"/>
+              </w:rPr>
+              <w:t>SearchClient</w:t>
+            </w:r>
+            <w:r>
+              <w:rPr>
+                <w:sz w:val="20"/>
+                <w:szCs w:val="20"/>
+              </w:rPr>
+              <w:t xml:space="preserve">, prueba si el </w:t>
+            </w:r>
+            <w:r>
+              <w:rPr>
+                <w:sz w:val="20"/>
+                <w:szCs w:val="20"/>
+              </w:rPr>
+              <w:t>método</w:t>
+            </w:r>
+            <w:r>
+              <w:rPr>
+                <w:sz w:val="20"/>
+                <w:szCs w:val="20"/>
+              </w:rPr>
+              <w:t xml:space="preserve"> </w:t>
+            </w:r>
+            <w:r>
+              <w:rPr>
+                <w:sz w:val="20"/>
+                <w:szCs w:val="20"/>
+              </w:rPr>
+              <w:t>SearchClient</w:t>
+            </w:r>
+            <w:r>
+              <w:rPr>
+                <w:sz w:val="20"/>
+                <w:szCs w:val="20"/>
+              </w:rPr>
+              <w:t xml:space="preserve"> funciona</w:t>
+            </w:r>
+            <w:r>
+              <w:rPr>
+                <w:sz w:val="20"/>
+                <w:szCs w:val="20"/>
+              </w:rPr>
+              <w:t xml:space="preserve"> de forma </w:t>
+            </w:r>
+            <w:r>
+              <w:rPr>
+                <w:sz w:val="20"/>
+                <w:szCs w:val="20"/>
+              </w:rPr>
+              <w:t>correcta</w:t>
+            </w:r>
+            <w:r>
+              <w:rPr>
+                <w:sz w:val="20"/>
+                <w:szCs w:val="20"/>
+              </w:rPr>
+              <w:t xml:space="preserve"> y retorna el Cliente deseado.</w:t>
+            </w:r>
+          </w:p>
+        </w:tc>
+      </w:tr>
+      <w:tr>
+        <w:trPr>
+          <w:trHeight w:val="465"/>
+        </w:trPr>
+        <w:tc>
+          <w:tcPr>
+            <w:tcW w:w="1560" w:type="dxa"/>
+            <w:tcBorders>
+              <w:left w:val="single" w:sz="8" w:space="0" w:color="000000"/>
+              <w:bottom w:val="single" w:sz="8" w:space="0" w:color="000000"/>
+              <w:right w:val="single" w:sz="8" w:space="0" w:color="000000"/>
+            </w:tcBorders>
+            <w:shd w:val="clear" w:color="auto" w:fill="EFEFEF"/>
+            <w:tcMar>
+              <w:top w:w="100" w:type="dxa"/>
+              <w:left w:w="100" w:type="dxa"/>
+              <w:bottom w:w="100" w:type="dxa"/>
+              <w:right w:w="100" w:type="dxa"/>
+            </w:tcMar>
+          </w:tcPr>
+          <w:p>
+            <w:pPr>
+              <w:ind w:left="140" w:right="140"/>
+              <w:jc w:val="both"/>
+              <w:rPr>
+                <w:b/>
+                <w:sz w:val="20"/>
+                <w:szCs w:val="20"/>
+              </w:rPr>
+            </w:pPr>
+            <w:r>
+              <w:rPr>
+                <w:b/>
+                <w:sz w:val="20"/>
+                <w:szCs w:val="20"/>
+              </w:rPr>
+              <w:t>Clase</w:t>
+            </w:r>
+          </w:p>
+        </w:tc>
+        <w:tc>
+          <w:tcPr>
+            <w:tcW w:w="1830" w:type="dxa"/>
+            <w:tcBorders>
+              <w:bottom w:val="single" w:sz="8" w:space="0" w:color="000000"/>
+              <w:right w:val="single" w:sz="8" w:space="0" w:color="000000"/>
+            </w:tcBorders>
+            <w:shd w:val="clear" w:color="auto" w:fill="EFEFEF"/>
+            <w:tcMar>
+              <w:top w:w="100" w:type="dxa"/>
+              <w:left w:w="100" w:type="dxa"/>
+              <w:bottom w:w="100" w:type="dxa"/>
+              <w:right w:w="100" w:type="dxa"/>
+            </w:tcMar>
+          </w:tcPr>
+          <w:p>
+            <w:pPr>
+              <w:ind w:left="140" w:right="140"/>
+              <w:jc w:val="both"/>
+              <w:rPr>
+                <w:b/>
+                <w:sz w:val="20"/>
+                <w:szCs w:val="20"/>
+              </w:rPr>
+            </w:pPr>
+            <w:r>
+              <w:rPr>
+                <w:b/>
+                <w:sz w:val="20"/>
+                <w:szCs w:val="20"/>
+              </w:rPr>
+              <w:t>Método</w:t>
+            </w:r>
+          </w:p>
+        </w:tc>
+        <w:tc>
+          <w:tcPr>
+            <w:tcW w:w="1350" w:type="dxa"/>
+            <w:tcBorders>
+              <w:bottom w:val="single" w:sz="8" w:space="0" w:color="000000"/>
+              <w:right w:val="single" w:sz="8" w:space="0" w:color="000000"/>
+            </w:tcBorders>
+            <w:shd w:val="clear" w:color="auto" w:fill="EFEFEF"/>
+            <w:tcMar>
+              <w:top w:w="100" w:type="dxa"/>
+              <w:left w:w="100" w:type="dxa"/>
+              <w:bottom w:w="100" w:type="dxa"/>
+              <w:right w:w="100" w:type="dxa"/>
+            </w:tcMar>
+          </w:tcPr>
+          <w:p>
+            <w:pPr>
+              <w:ind w:left="140" w:right="140"/>
+              <w:jc w:val="both"/>
+              <w:rPr>
+                <w:b/>
+                <w:sz w:val="20"/>
+                <w:szCs w:val="20"/>
+              </w:rPr>
+            </w:pPr>
+            <w:r>
+              <w:rPr>
+                <w:b/>
+                <w:sz w:val="20"/>
+                <w:szCs w:val="20"/>
+              </w:rPr>
+              <w:t>Escenario</w:t>
+            </w:r>
+          </w:p>
+        </w:tc>
+        <w:tc>
+          <w:tcPr>
+            <w:tcW w:w="1500" w:type="dxa"/>
+            <w:tcBorders>
+              <w:bottom w:val="single" w:sz="8" w:space="0" w:color="000000"/>
+              <w:right w:val="single" w:sz="8" w:space="0" w:color="000000"/>
+            </w:tcBorders>
+            <w:shd w:val="clear" w:color="auto" w:fill="EFEFEF"/>
+            <w:tcMar>
+              <w:top w:w="100" w:type="dxa"/>
+              <w:left w:w="100" w:type="dxa"/>
+              <w:bottom w:w="100" w:type="dxa"/>
+              <w:right w:w="100" w:type="dxa"/>
+            </w:tcMar>
+          </w:tcPr>
+          <w:p>
+            <w:pPr>
+              <w:ind w:left="140" w:right="140"/>
+              <w:jc w:val="both"/>
+              <w:rPr>
+                <w:b/>
+                <w:sz w:val="20"/>
+                <w:szCs w:val="20"/>
+              </w:rPr>
+            </w:pPr>
+            <w:r>
+              <w:rPr>
+                <w:b/>
+                <w:sz w:val="20"/>
+                <w:szCs w:val="20"/>
+              </w:rPr>
+              <w:t>Valores de Entrada</w:t>
+            </w:r>
+          </w:p>
+        </w:tc>
+        <w:tc>
+          <w:tcPr>
+            <w:tcW w:w="2790" w:type="dxa"/>
+            <w:tcBorders>
+              <w:bottom w:val="single" w:sz="8" w:space="0" w:color="000000"/>
+              <w:right w:val="single" w:sz="8" w:space="0" w:color="000000"/>
+            </w:tcBorders>
+            <w:shd w:val="clear" w:color="auto" w:fill="EFEFEF"/>
+            <w:tcMar>
+              <w:top w:w="100" w:type="dxa"/>
+              <w:left w:w="100" w:type="dxa"/>
+              <w:bottom w:w="100" w:type="dxa"/>
+              <w:right w:w="100" w:type="dxa"/>
+            </w:tcMar>
+          </w:tcPr>
+          <w:p>
+            <w:pPr>
+              <w:ind w:left="140" w:right="140"/>
+              <w:jc w:val="both"/>
+              <w:rPr>
+                <w:b/>
+                <w:sz w:val="20"/>
+                <w:szCs w:val="20"/>
+              </w:rPr>
+            </w:pPr>
+            <w:r>
+              <w:rPr>
+                <w:b/>
+                <w:sz w:val="20"/>
+                <w:szCs w:val="20"/>
+              </w:rPr>
+              <w:t>Resultado</w:t>
+            </w:r>
+          </w:p>
+        </w:tc>
+      </w:tr>
+      <w:tr>
+        <w:trPr>
+          <w:trHeight w:val="765"/>
+        </w:trPr>
+        <w:tc>
+          <w:tcPr>
+            <w:tcW w:w="1560" w:type="dxa"/>
+            <w:tcBorders>
+              <w:left w:val="single" w:sz="8" w:space="0" w:color="000000"/>
+              <w:bottom w:val="single" w:sz="8" w:space="0" w:color="000000"/>
+              <w:right w:val="single" w:sz="8" w:space="0" w:color="000000"/>
+            </w:tcBorders>
+            <w:shd w:val="clear" w:color="auto" w:fill="auto"/>
+            <w:tcMar>
+              <w:top w:w="100" w:type="dxa"/>
+              <w:left w:w="100" w:type="dxa"/>
+              <w:bottom w:w="100" w:type="dxa"/>
+              <w:right w:w="100" w:type="dxa"/>
+            </w:tcMar>
+          </w:tcPr>
+          <w:p>
+            <w:pPr>
+              <w:ind w:left="140" w:right="140"/>
+              <w:rPr>
+                <w:sz w:val="20"/>
+                <w:szCs w:val="20"/>
+              </w:rPr>
+            </w:pPr>
+            <w:r>
+              <w:rPr>
+                <w:sz w:val="20"/>
+                <w:szCs w:val="20"/>
+              </w:rPr>
+              <w:t>Bank</w:t>
+            </w:r>
+          </w:p>
+        </w:tc>
+        <w:tc>
+          <w:tcPr>
+            <w:tcW w:w="1830" w:type="dxa"/>
+            <w:tcBorders>
+              <w:bottom w:val="single" w:sz="8" w:space="0" w:color="000000"/>
+              <w:right w:val="single" w:sz="8" w:space="0" w:color="000000"/>
+            </w:tcBorders>
+            <w:shd w:val="clear" w:color="auto" w:fill="auto"/>
+            <w:tcMar>
+              <w:top w:w="100" w:type="dxa"/>
+              <w:left w:w="100" w:type="dxa"/>
+              <w:bottom w:w="100" w:type="dxa"/>
+              <w:right w:w="100" w:type="dxa"/>
+            </w:tcMar>
+          </w:tcPr>
+          <w:p>
+            <w:pPr>
+              <w:ind w:left="140" w:right="140"/>
+              <w:rPr>
+                <w:sz w:val="20"/>
+                <w:szCs w:val="20"/>
+              </w:rPr>
+            </w:pPr>
+            <w:r>
+              <w:rPr>
+                <w:sz w:val="20"/>
+                <w:szCs w:val="20"/>
+              </w:rPr>
+              <w:t>SearchClient</w:t>
+            </w:r>
+            <w:r>
+              <w:rPr>
+                <w:sz w:val="20"/>
+                <w:szCs w:val="20"/>
+              </w:rPr>
+              <w:t>()</w:t>
+            </w:r>
+          </w:p>
+        </w:tc>
+        <w:tc>
+          <w:tcPr>
+            <w:tcW w:w="1350" w:type="dxa"/>
+            <w:tcBorders>
+              <w:bottom w:val="single" w:sz="8" w:space="0" w:color="000000"/>
+              <w:right w:val="single" w:sz="8" w:space="0" w:color="000000"/>
+            </w:tcBorders>
+            <w:shd w:val="clear" w:color="auto" w:fill="auto"/>
+            <w:tcMar>
+              <w:top w:w="100" w:type="dxa"/>
+              <w:left w:w="100" w:type="dxa"/>
+              <w:bottom w:w="100" w:type="dxa"/>
+              <w:right w:w="100" w:type="dxa"/>
+            </w:tcMar>
+          </w:tcPr>
+          <w:p>
+            <w:pPr>
+              <w:ind w:left="140" w:right="140"/>
+              <w:rPr>
+                <w:sz w:val="20"/>
+                <w:szCs w:val="20"/>
+              </w:rPr>
+            </w:pPr>
+            <w:r>
+              <w:rPr>
+                <w:sz w:val="20"/>
+                <w:szCs w:val="20"/>
+              </w:rPr>
+              <w:t>setUp</w:t>
+            </w:r>
+            <w:r>
+              <w:rPr>
+                <w:sz w:val="20"/>
+                <w:szCs w:val="20"/>
+              </w:rPr>
+              <w:t>3</w:t>
+            </w:r>
+            <w:r>
+              <w:rPr>
+                <w:sz w:val="20"/>
+                <w:szCs w:val="20"/>
+              </w:rPr>
+              <w:t>()</w:t>
+            </w:r>
+          </w:p>
+        </w:tc>
+        <w:tc>
+          <w:tcPr>
+            <w:tcW w:w="1500" w:type="dxa"/>
+            <w:tcBorders>
+              <w:bottom w:val="single" w:sz="8" w:space="0" w:color="000000"/>
+              <w:right w:val="single" w:sz="8" w:space="0" w:color="000000"/>
+            </w:tcBorders>
+            <w:shd w:val="clear" w:color="auto" w:fill="auto"/>
+            <w:tcMar>
+              <w:top w:w="100" w:type="dxa"/>
+              <w:left w:w="100" w:type="dxa"/>
+              <w:bottom w:w="100" w:type="dxa"/>
+              <w:right w:w="100" w:type="dxa"/>
+            </w:tcMar>
+          </w:tcPr>
+          <w:p>
+            <w:pPr>
+              <w:rPr>
+                <w:sz w:val="20"/>
+                <w:szCs w:val="20"/>
+              </w:rPr>
+            </w:pPr>
+            <w:r>
+              <w:rPr>
+                <w:sz w:val="20"/>
+                <w:szCs w:val="20"/>
+              </w:rPr>
+              <w:t>1087212345</w:t>
+            </w:r>
+          </w:p>
+        </w:tc>
+        <w:tc>
+          <w:tcPr>
+            <w:tcW w:w="2790" w:type="dxa"/>
+            <w:tcBorders>
+              <w:bottom w:val="single" w:sz="8" w:space="0" w:color="000000"/>
+              <w:right w:val="single" w:sz="8" w:space="0" w:color="000000"/>
+            </w:tcBorders>
+            <w:shd w:val="clear" w:color="auto" w:fill="auto"/>
+            <w:tcMar>
+              <w:top w:w="100" w:type="dxa"/>
+              <w:left w:w="100" w:type="dxa"/>
+              <w:bottom w:w="100" w:type="dxa"/>
+              <w:right w:w="100" w:type="dxa"/>
+            </w:tcMar>
+          </w:tcPr>
+          <w:p>
+            <w:pPr>
+              <w:ind w:left="140" w:right="140"/>
+              <w:rPr>
+                <w:sz w:val="20"/>
+                <w:szCs w:val="20"/>
+              </w:rPr>
+            </w:pPr>
+            <w:r>
+              <w:rPr>
+                <w:sz w:val="20"/>
+                <w:szCs w:val="20"/>
+              </w:rPr>
+              <w:t xml:space="preserve">el resultado de la prueba  es </w:t>
+            </w:r>
+            <w:r>
+              <w:rPr>
+                <w:sz w:val="20"/>
+                <w:szCs w:val="20"/>
+              </w:rPr>
+              <w:t>comprobar si el cliente retornado es el cliente deseado y de esta forma verificar el correcto funcionamiento del metodo.</w:t>
+            </w:r>
+          </w:p>
+        </w:tc>
+      </w:tr>
+    </w:tbl>
+    <w:p>
+      <w:pPr>
+        <w:rPr>
+          <w:lang w:val="es-CO"/>
+        </w:rPr>
+      </w:pPr>
+    </w:p>
+    <w:tbl>
+      <w:tblPr>
+        <w:tblW w:w="9030" w:type="dxa"/>
+        <w:tblBorders>
+          <w:top w:val="nil"/>
+          <w:left w:val="nil"/>
+          <w:bottom w:val="nil"/>
+          <w:right w:val="nil"/>
+          <w:insideH w:val="nil"/>
+          <w:insideV w:val="nil"/>
+        </w:tblBorders>
+        <w:tblLayout w:type="fixed"/>
+        <w:tblLook w:val="0600" w:firstRow="0" w:lastRow="0" w:firstColumn="0" w:lastColumn="0" w:noHBand="1" w:noVBand="1"/>
+      </w:tblPr>
+      <w:tblGrid>
+        <w:gridCol w:w="1560"/>
+        <w:gridCol w:w="1830"/>
+        <w:gridCol w:w="1350"/>
+        <w:gridCol w:w="1500"/>
+        <w:gridCol w:w="2790"/>
+      </w:tblGrid>
+      <w:tr>
+        <w:trPr>
+          <w:trHeight w:val="975"/>
+        </w:trPr>
+        <w:tc>
+          <w:tcPr>
+            <w:tcW w:w="9030" w:type="dxa"/>
+            <w:gridSpan w:val="5"/>
+            <w:tcBorders>
+              <w:top w:val="single" w:sz="8" w:space="0" w:color="000000"/>
+              <w:left w:val="single" w:sz="8" w:space="0" w:color="000000"/>
+              <w:bottom w:val="single" w:sz="8" w:space="0" w:color="000000"/>
+              <w:right w:val="single" w:sz="8" w:space="0" w:color="000000"/>
+            </w:tcBorders>
+            <w:tcMar>
+              <w:top w:w="100" w:type="dxa"/>
+              <w:left w:w="100" w:type="dxa"/>
+              <w:bottom w:w="100" w:type="dxa"/>
+              <w:right w:w="100" w:type="dxa"/>
+            </w:tcMar>
+          </w:tcPr>
+          <w:p>
+            <w:pPr>
+              <w:ind w:left="140" w:right="140"/>
+              <w:jc w:val="both"/>
+              <w:rPr>
+                <w:sz w:val="20"/>
+                <w:szCs w:val="20"/>
+              </w:rPr>
+            </w:pPr>
+            <w:r>
+              <w:rPr>
+                <w:b/>
+                <w:sz w:val="20"/>
+                <w:szCs w:val="20"/>
+              </w:rPr>
+              <w:t xml:space="preserve">Objetivo de la Prueba:  </w:t>
+            </w:r>
+            <w:r>
+              <w:rPr>
+                <w:sz w:val="20"/>
+                <w:szCs w:val="20"/>
+              </w:rPr>
+              <w:t>test</w:t>
+            </w:r>
+            <w:r>
+              <w:rPr>
+                <w:sz w:val="20"/>
+                <w:szCs w:val="20"/>
+              </w:rPr>
+              <w:t>CancelAcount</w:t>
+            </w:r>
+            <w:r>
+              <w:rPr>
+                <w:sz w:val="20"/>
+                <w:szCs w:val="20"/>
+              </w:rPr>
+              <w:t xml:space="preserve">, prueba si el método CancelAcount funciona de forma correcta y </w:t>
+            </w:r>
+            <w:r>
+              <w:rPr>
+                <w:sz w:val="20"/>
+                <w:szCs w:val="20"/>
+              </w:rPr>
+              <w:t>remueve</w:t>
+            </w:r>
+            <w:r>
+              <w:rPr>
+                <w:sz w:val="20"/>
+                <w:szCs w:val="20"/>
+              </w:rPr>
+              <w:t xml:space="preserve"> el Cliente deseado</w:t>
+            </w:r>
+            <w:r>
+              <w:rPr>
+                <w:sz w:val="20"/>
+                <w:szCs w:val="20"/>
+              </w:rPr>
+              <w:t xml:space="preserve"> de la base de datos</w:t>
+            </w:r>
+            <w:r>
+              <w:rPr>
+                <w:sz w:val="20"/>
+                <w:szCs w:val="20"/>
+              </w:rPr>
+              <w:t>.</w:t>
+            </w:r>
+          </w:p>
+        </w:tc>
+      </w:tr>
+      <w:tr>
+        <w:trPr>
+          <w:trHeight w:val="465"/>
+        </w:trPr>
+        <w:tc>
+          <w:tcPr>
+            <w:tcW w:w="1560" w:type="dxa"/>
+            <w:tcBorders>
+              <w:left w:val="single" w:sz="8" w:space="0" w:color="000000"/>
+              <w:bottom w:val="single" w:sz="8" w:space="0" w:color="000000"/>
+              <w:right w:val="single" w:sz="8" w:space="0" w:color="000000"/>
+            </w:tcBorders>
+            <w:shd w:val="clear" w:color="auto" w:fill="EFEFEF"/>
+            <w:tcMar>
+              <w:top w:w="100" w:type="dxa"/>
+              <w:left w:w="100" w:type="dxa"/>
+              <w:bottom w:w="100" w:type="dxa"/>
+              <w:right w:w="100" w:type="dxa"/>
+            </w:tcMar>
+          </w:tcPr>
+          <w:p>
+            <w:pPr>
+              <w:ind w:left="140" w:right="140"/>
+              <w:jc w:val="both"/>
+              <w:rPr>
+                <w:b/>
+                <w:sz w:val="20"/>
+                <w:szCs w:val="20"/>
+              </w:rPr>
+            </w:pPr>
+            <w:r>
+              <w:rPr>
+                <w:b/>
+                <w:sz w:val="20"/>
+                <w:szCs w:val="20"/>
+              </w:rPr>
+              <w:t>Clase</w:t>
+            </w:r>
+          </w:p>
+        </w:tc>
+        <w:tc>
+          <w:tcPr>
+            <w:tcW w:w="1830" w:type="dxa"/>
+            <w:tcBorders>
+              <w:bottom w:val="single" w:sz="8" w:space="0" w:color="000000"/>
+              <w:right w:val="single" w:sz="8" w:space="0" w:color="000000"/>
+            </w:tcBorders>
+            <w:shd w:val="clear" w:color="auto" w:fill="EFEFEF"/>
+            <w:tcMar>
+              <w:top w:w="100" w:type="dxa"/>
+              <w:left w:w="100" w:type="dxa"/>
+              <w:bottom w:w="100" w:type="dxa"/>
+              <w:right w:w="100" w:type="dxa"/>
+            </w:tcMar>
+          </w:tcPr>
+          <w:p>
+            <w:pPr>
+              <w:ind w:left="140" w:right="140"/>
+              <w:jc w:val="both"/>
+              <w:rPr>
+                <w:b/>
+                <w:sz w:val="20"/>
+                <w:szCs w:val="20"/>
+              </w:rPr>
+            </w:pPr>
+            <w:r>
+              <w:rPr>
+                <w:b/>
+                <w:sz w:val="20"/>
+                <w:szCs w:val="20"/>
+              </w:rPr>
+              <w:t>Método</w:t>
+            </w:r>
+          </w:p>
+        </w:tc>
+        <w:tc>
+          <w:tcPr>
+            <w:tcW w:w="1350" w:type="dxa"/>
+            <w:tcBorders>
+              <w:bottom w:val="single" w:sz="8" w:space="0" w:color="000000"/>
+              <w:right w:val="single" w:sz="8" w:space="0" w:color="000000"/>
+            </w:tcBorders>
+            <w:shd w:val="clear" w:color="auto" w:fill="EFEFEF"/>
+            <w:tcMar>
+              <w:top w:w="100" w:type="dxa"/>
+              <w:left w:w="100" w:type="dxa"/>
+              <w:bottom w:w="100" w:type="dxa"/>
+              <w:right w:w="100" w:type="dxa"/>
+            </w:tcMar>
+          </w:tcPr>
+          <w:p>
+            <w:pPr>
+              <w:ind w:left="140" w:right="140"/>
+              <w:jc w:val="both"/>
+              <w:rPr>
+                <w:b/>
+                <w:sz w:val="20"/>
+                <w:szCs w:val="20"/>
+              </w:rPr>
+            </w:pPr>
+            <w:r>
+              <w:rPr>
+                <w:b/>
+                <w:sz w:val="20"/>
+                <w:szCs w:val="20"/>
+              </w:rPr>
+              <w:t>Escenario</w:t>
+            </w:r>
+          </w:p>
+        </w:tc>
+        <w:tc>
+          <w:tcPr>
+            <w:tcW w:w="1500" w:type="dxa"/>
+            <w:tcBorders>
+              <w:bottom w:val="single" w:sz="8" w:space="0" w:color="000000"/>
+              <w:right w:val="single" w:sz="8" w:space="0" w:color="000000"/>
+            </w:tcBorders>
+            <w:shd w:val="clear" w:color="auto" w:fill="EFEFEF"/>
+            <w:tcMar>
+              <w:top w:w="100" w:type="dxa"/>
+              <w:left w:w="100" w:type="dxa"/>
+              <w:bottom w:w="100" w:type="dxa"/>
+              <w:right w:w="100" w:type="dxa"/>
+            </w:tcMar>
+          </w:tcPr>
+          <w:p>
+            <w:pPr>
+              <w:ind w:left="140" w:right="140"/>
+              <w:jc w:val="both"/>
+              <w:rPr>
+                <w:b/>
+                <w:sz w:val="20"/>
+                <w:szCs w:val="20"/>
+              </w:rPr>
+            </w:pPr>
+            <w:r>
+              <w:rPr>
+                <w:b/>
+                <w:sz w:val="20"/>
+                <w:szCs w:val="20"/>
+              </w:rPr>
+              <w:t>Valores de Entrada</w:t>
+            </w:r>
+          </w:p>
+        </w:tc>
+        <w:tc>
+          <w:tcPr>
+            <w:tcW w:w="2790" w:type="dxa"/>
+            <w:tcBorders>
+              <w:bottom w:val="single" w:sz="8" w:space="0" w:color="000000"/>
+              <w:right w:val="single" w:sz="8" w:space="0" w:color="000000"/>
+            </w:tcBorders>
+            <w:shd w:val="clear" w:color="auto" w:fill="EFEFEF"/>
+            <w:tcMar>
+              <w:top w:w="100" w:type="dxa"/>
+              <w:left w:w="100" w:type="dxa"/>
+              <w:bottom w:w="100" w:type="dxa"/>
+              <w:right w:w="100" w:type="dxa"/>
+            </w:tcMar>
+          </w:tcPr>
+          <w:p>
+            <w:pPr>
+              <w:ind w:left="140" w:right="140"/>
+              <w:jc w:val="both"/>
+              <w:rPr>
+                <w:b/>
+                <w:sz w:val="20"/>
+                <w:szCs w:val="20"/>
+              </w:rPr>
+            </w:pPr>
+            <w:r>
+              <w:rPr>
+                <w:b/>
+                <w:sz w:val="20"/>
+                <w:szCs w:val="20"/>
+              </w:rPr>
+              <w:t>Resultado</w:t>
+            </w:r>
+          </w:p>
+        </w:tc>
+      </w:tr>
+      <w:tr>
+        <w:trPr>
+          <w:trHeight w:val="765"/>
+        </w:trPr>
+        <w:tc>
+          <w:tcPr>
+            <w:tcW w:w="1560" w:type="dxa"/>
+            <w:tcBorders>
+              <w:left w:val="single" w:sz="8" w:space="0" w:color="000000"/>
+              <w:bottom w:val="single" w:sz="8" w:space="0" w:color="000000"/>
+              <w:right w:val="single" w:sz="8" w:space="0" w:color="000000"/>
+            </w:tcBorders>
+            <w:shd w:val="clear" w:color="auto" w:fill="auto"/>
+            <w:tcMar>
+              <w:top w:w="100" w:type="dxa"/>
+              <w:left w:w="100" w:type="dxa"/>
+              <w:bottom w:w="100" w:type="dxa"/>
+              <w:right w:w="100" w:type="dxa"/>
+            </w:tcMar>
+          </w:tcPr>
+          <w:p>
+            <w:pPr>
+              <w:ind w:left="140" w:right="140"/>
+              <w:rPr>
+                <w:sz w:val="20"/>
+                <w:szCs w:val="20"/>
+              </w:rPr>
+            </w:pPr>
+            <w:r>
+              <w:rPr>
+                <w:sz w:val="20"/>
+                <w:szCs w:val="20"/>
+              </w:rPr>
+              <w:t>Bank</w:t>
+            </w:r>
+          </w:p>
+        </w:tc>
+        <w:tc>
+          <w:tcPr>
+            <w:tcW w:w="1830" w:type="dxa"/>
+            <w:tcBorders>
+              <w:bottom w:val="single" w:sz="8" w:space="0" w:color="000000"/>
+              <w:right w:val="single" w:sz="8" w:space="0" w:color="000000"/>
+            </w:tcBorders>
+            <w:shd w:val="clear" w:color="auto" w:fill="auto"/>
+            <w:tcMar>
+              <w:top w:w="100" w:type="dxa"/>
+              <w:left w:w="100" w:type="dxa"/>
+              <w:bottom w:w="100" w:type="dxa"/>
+              <w:right w:w="100" w:type="dxa"/>
+            </w:tcMar>
+          </w:tcPr>
+          <w:p>
+            <w:pPr>
+              <w:ind w:left="140" w:right="140"/>
+              <w:rPr>
+                <w:sz w:val="20"/>
+                <w:szCs w:val="20"/>
+              </w:rPr>
+            </w:pPr>
+            <w:r>
+              <w:rPr>
+                <w:sz w:val="20"/>
+                <w:szCs w:val="20"/>
+              </w:rPr>
+              <w:t>cancelAcount</w:t>
+            </w:r>
+            <w:r>
+              <w:rPr>
+                <w:sz w:val="20"/>
+                <w:szCs w:val="20"/>
+              </w:rPr>
+              <w:t>()</w:t>
+            </w:r>
+          </w:p>
+        </w:tc>
+        <w:tc>
+          <w:tcPr>
+            <w:tcW w:w="1350" w:type="dxa"/>
+            <w:tcBorders>
+              <w:bottom w:val="single" w:sz="8" w:space="0" w:color="000000"/>
+              <w:right w:val="single" w:sz="8" w:space="0" w:color="000000"/>
+            </w:tcBorders>
+            <w:shd w:val="clear" w:color="auto" w:fill="auto"/>
+            <w:tcMar>
+              <w:top w:w="100" w:type="dxa"/>
+              <w:left w:w="100" w:type="dxa"/>
+              <w:bottom w:w="100" w:type="dxa"/>
+              <w:right w:w="100" w:type="dxa"/>
+            </w:tcMar>
+          </w:tcPr>
+          <w:p>
+            <w:pPr>
+              <w:ind w:left="140" w:right="140"/>
+              <w:rPr>
+                <w:sz w:val="20"/>
+                <w:szCs w:val="20"/>
+              </w:rPr>
+            </w:pPr>
+            <w:r>
+              <w:rPr>
+                <w:sz w:val="20"/>
+                <w:szCs w:val="20"/>
+              </w:rPr>
+              <w:t>setUp1()</w:t>
+            </w:r>
+          </w:p>
+        </w:tc>
+        <w:tc>
+          <w:tcPr>
+            <w:tcW w:w="1500" w:type="dxa"/>
+            <w:tcBorders>
+              <w:bottom w:val="single" w:sz="8" w:space="0" w:color="000000"/>
+              <w:right w:val="single" w:sz="8" w:space="0" w:color="000000"/>
+            </w:tcBorders>
+            <w:shd w:val="clear" w:color="auto" w:fill="auto"/>
+            <w:tcMar>
+              <w:top w:w="100" w:type="dxa"/>
+              <w:left w:w="100" w:type="dxa"/>
+              <w:bottom w:w="100" w:type="dxa"/>
+              <w:right w:w="100" w:type="dxa"/>
+            </w:tcMar>
+          </w:tcPr>
+          <w:p>
+            <w:pPr>
+              <w:rPr>
+                <w:sz w:val="20"/>
+                <w:szCs w:val="20"/>
+              </w:rPr>
+            </w:pPr>
+            <w:r>
+              <w:rPr>
+                <w:sz w:val="20"/>
+                <w:szCs w:val="20"/>
+              </w:rPr>
+              <w:t>1087212345</w:t>
+            </w:r>
+          </w:p>
+        </w:tc>
+        <w:tc>
+          <w:tcPr>
+            <w:tcW w:w="2790" w:type="dxa"/>
+            <w:tcBorders>
+              <w:bottom w:val="single" w:sz="8" w:space="0" w:color="000000"/>
+              <w:right w:val="single" w:sz="8" w:space="0" w:color="000000"/>
+            </w:tcBorders>
+            <w:shd w:val="clear" w:color="auto" w:fill="auto"/>
+            <w:tcMar>
+              <w:top w:w="100" w:type="dxa"/>
+              <w:left w:w="100" w:type="dxa"/>
+              <w:bottom w:w="100" w:type="dxa"/>
+              <w:right w:w="100" w:type="dxa"/>
+            </w:tcMar>
+          </w:tcPr>
+          <w:p>
+            <w:pPr>
+              <w:ind w:left="140" w:right="140"/>
+              <w:rPr>
+                <w:sz w:val="20"/>
+                <w:szCs w:val="20"/>
+              </w:rPr>
+            </w:pPr>
+            <w:r>
+              <w:rPr>
+                <w:sz w:val="20"/>
+                <w:szCs w:val="20"/>
+              </w:rPr>
+              <w:t xml:space="preserve">el resultado de la prueba  es comprobar si el cliente </w:t>
+            </w:r>
+            <w:r>
+              <w:rPr>
+                <w:sz w:val="20"/>
+                <w:szCs w:val="20"/>
+              </w:rPr>
+              <w:t>fue efectivamente removido de la base de datos del banco.</w:t>
+            </w:r>
+          </w:p>
+        </w:tc>
+      </w:tr>
+    </w:tbl>
+    <w:p>
+      <w:pPr>
+        <w:rPr>
+          <w:lang w:val="es-CO"/>
+        </w:rPr>
+      </w:pPr>
+    </w:p>
+    <w:tbl>
+      <w:tblPr>
+        <w:tblW w:w="9030" w:type="dxa"/>
+        <w:tblBorders>
+          <w:top w:val="nil"/>
+          <w:left w:val="nil"/>
+          <w:bottom w:val="nil"/>
+          <w:right w:val="nil"/>
+          <w:insideH w:val="nil"/>
+          <w:insideV w:val="nil"/>
+        </w:tblBorders>
+        <w:tblLayout w:type="fixed"/>
+        <w:tblLook w:val="0600" w:firstRow="0" w:lastRow="0" w:firstColumn="0" w:lastColumn="0" w:noHBand="1" w:noVBand="1"/>
+      </w:tblPr>
+      <w:tblGrid>
+        <w:gridCol w:w="1560"/>
+        <w:gridCol w:w="1830"/>
+        <w:gridCol w:w="1350"/>
+        <w:gridCol w:w="1500"/>
+        <w:gridCol w:w="2790"/>
+      </w:tblGrid>
+      <w:tr>
+        <w:trPr>
+          <w:trHeight w:val="975"/>
+        </w:trPr>
+        <w:tc>
+          <w:tcPr>
+            <w:tcW w:w="9030" w:type="dxa"/>
+            <w:gridSpan w:val="5"/>
+            <w:tcBorders>
+              <w:top w:val="single" w:sz="8" w:space="0" w:color="000000"/>
+              <w:left w:val="single" w:sz="8" w:space="0" w:color="000000"/>
+              <w:bottom w:val="single" w:sz="8" w:space="0" w:color="000000"/>
+              <w:right w:val="single" w:sz="8" w:space="0" w:color="000000"/>
+            </w:tcBorders>
+            <w:tcMar>
+              <w:top w:w="100" w:type="dxa"/>
+              <w:left w:w="100" w:type="dxa"/>
+              <w:bottom w:w="100" w:type="dxa"/>
+              <w:right w:w="100" w:type="dxa"/>
+            </w:tcMar>
+          </w:tcPr>
+          <w:p>
+            <w:pPr>
+              <w:ind w:left="140" w:right="140"/>
+              <w:jc w:val="both"/>
+              <w:rPr>
+                <w:sz w:val="20"/>
+                <w:szCs w:val="20"/>
+              </w:rPr>
+            </w:pPr>
+            <w:r>
+              <w:rPr>
+                <w:b/>
+                <w:sz w:val="20"/>
+                <w:szCs w:val="20"/>
+              </w:rPr>
+              <w:t xml:space="preserve">Objetivo de la Prueba:  </w:t>
+            </w:r>
+            <w:r>
+              <w:rPr>
+                <w:sz w:val="20"/>
+                <w:szCs w:val="20"/>
+              </w:rPr>
+              <w:t>test</w:t>
+            </w:r>
+            <w:r>
+              <w:rPr>
+                <w:sz w:val="20"/>
+                <w:szCs w:val="20"/>
+              </w:rPr>
+              <w:t>Undo</w:t>
+            </w:r>
+            <w:r>
+              <w:rPr>
+                <w:sz w:val="20"/>
+                <w:szCs w:val="20"/>
+              </w:rPr>
+              <w:t xml:space="preserve">, prueba si el método </w:t>
+            </w:r>
+            <w:r>
+              <w:rPr>
+                <w:sz w:val="20"/>
+                <w:szCs w:val="20"/>
+              </w:rPr>
+              <w:t>Undo</w:t>
+            </w:r>
+            <w:r>
+              <w:rPr>
+                <w:sz w:val="20"/>
+                <w:szCs w:val="20"/>
+              </w:rPr>
+              <w:t xml:space="preserve"> </w:t>
+            </w:r>
+            <w:r>
+              <w:rPr>
+                <w:sz w:val="20"/>
+                <w:szCs w:val="20"/>
+              </w:rPr>
+              <w:t xml:space="preserve">cumple con la función de retorna hacia la anterior transacción. </w:t>
+            </w:r>
+          </w:p>
+        </w:tc>
+      </w:tr>
+      <w:tr>
+        <w:trPr>
+          <w:trHeight w:val="465"/>
+        </w:trPr>
+        <w:tc>
+          <w:tcPr>
+            <w:tcW w:w="1560" w:type="dxa"/>
+            <w:tcBorders>
+              <w:left w:val="single" w:sz="8" w:space="0" w:color="000000"/>
+              <w:bottom w:val="single" w:sz="8" w:space="0" w:color="000000"/>
+              <w:right w:val="single" w:sz="8" w:space="0" w:color="000000"/>
+            </w:tcBorders>
+            <w:shd w:val="clear" w:color="auto" w:fill="EFEFEF"/>
+            <w:tcMar>
+              <w:top w:w="100" w:type="dxa"/>
+              <w:left w:w="100" w:type="dxa"/>
+              <w:bottom w:w="100" w:type="dxa"/>
+              <w:right w:w="100" w:type="dxa"/>
+            </w:tcMar>
+          </w:tcPr>
+          <w:p>
+            <w:pPr>
+              <w:ind w:left="140" w:right="140"/>
+              <w:jc w:val="both"/>
+              <w:rPr>
+                <w:b/>
+                <w:sz w:val="20"/>
+                <w:szCs w:val="20"/>
+              </w:rPr>
+            </w:pPr>
+            <w:r>
+              <w:rPr>
+                <w:b/>
+                <w:sz w:val="20"/>
+                <w:szCs w:val="20"/>
+              </w:rPr>
+              <w:t>Clase</w:t>
+            </w:r>
+          </w:p>
+        </w:tc>
+        <w:tc>
+          <w:tcPr>
+            <w:tcW w:w="1830" w:type="dxa"/>
+            <w:tcBorders>
+              <w:bottom w:val="single" w:sz="8" w:space="0" w:color="000000"/>
+              <w:right w:val="single" w:sz="8" w:space="0" w:color="000000"/>
+            </w:tcBorders>
+            <w:shd w:val="clear" w:color="auto" w:fill="EFEFEF"/>
+            <w:tcMar>
+              <w:top w:w="100" w:type="dxa"/>
+              <w:left w:w="100" w:type="dxa"/>
+              <w:bottom w:w="100" w:type="dxa"/>
+              <w:right w:w="100" w:type="dxa"/>
+            </w:tcMar>
+          </w:tcPr>
+          <w:p>
+            <w:pPr>
+              <w:ind w:left="140" w:right="140"/>
+              <w:jc w:val="both"/>
+              <w:rPr>
+                <w:b/>
+                <w:sz w:val="20"/>
+                <w:szCs w:val="20"/>
+              </w:rPr>
+            </w:pPr>
+            <w:r>
+              <w:rPr>
+                <w:b/>
+                <w:sz w:val="20"/>
+                <w:szCs w:val="20"/>
+              </w:rPr>
+              <w:t>Método</w:t>
+            </w:r>
+          </w:p>
+        </w:tc>
+        <w:tc>
+          <w:tcPr>
+            <w:tcW w:w="1350" w:type="dxa"/>
+            <w:tcBorders>
+              <w:bottom w:val="single" w:sz="8" w:space="0" w:color="000000"/>
+              <w:right w:val="single" w:sz="8" w:space="0" w:color="000000"/>
+            </w:tcBorders>
+            <w:shd w:val="clear" w:color="auto" w:fill="EFEFEF"/>
+            <w:tcMar>
+              <w:top w:w="100" w:type="dxa"/>
+              <w:left w:w="100" w:type="dxa"/>
+              <w:bottom w:w="100" w:type="dxa"/>
+              <w:right w:w="100" w:type="dxa"/>
+            </w:tcMar>
+          </w:tcPr>
+          <w:p>
+            <w:pPr>
+              <w:ind w:left="140" w:right="140"/>
+              <w:jc w:val="both"/>
+              <w:rPr>
+                <w:b/>
+                <w:sz w:val="20"/>
+                <w:szCs w:val="20"/>
+              </w:rPr>
+            </w:pPr>
+            <w:r>
+              <w:rPr>
+                <w:b/>
+                <w:sz w:val="20"/>
+                <w:szCs w:val="20"/>
+              </w:rPr>
+              <w:t>Escenario</w:t>
+            </w:r>
+          </w:p>
+        </w:tc>
+        <w:tc>
+          <w:tcPr>
+            <w:tcW w:w="1500" w:type="dxa"/>
+            <w:tcBorders>
+              <w:bottom w:val="single" w:sz="8" w:space="0" w:color="000000"/>
+              <w:right w:val="single" w:sz="8" w:space="0" w:color="000000"/>
+            </w:tcBorders>
+            <w:shd w:val="clear" w:color="auto" w:fill="EFEFEF"/>
+            <w:tcMar>
+              <w:top w:w="100" w:type="dxa"/>
+              <w:left w:w="100" w:type="dxa"/>
+              <w:bottom w:w="100" w:type="dxa"/>
+              <w:right w:w="100" w:type="dxa"/>
+            </w:tcMar>
+          </w:tcPr>
+          <w:p>
+            <w:pPr>
+              <w:ind w:left="140" w:right="140"/>
+              <w:jc w:val="both"/>
+              <w:rPr>
+                <w:b/>
+                <w:sz w:val="20"/>
+                <w:szCs w:val="20"/>
+              </w:rPr>
+            </w:pPr>
+            <w:r>
+              <w:rPr>
+                <w:b/>
+                <w:sz w:val="20"/>
+                <w:szCs w:val="20"/>
+              </w:rPr>
+              <w:t>Valores de Entrada</w:t>
+            </w:r>
+          </w:p>
+        </w:tc>
+        <w:tc>
+          <w:tcPr>
+            <w:tcW w:w="2790" w:type="dxa"/>
+            <w:tcBorders>
+              <w:bottom w:val="single" w:sz="8" w:space="0" w:color="000000"/>
+              <w:right w:val="single" w:sz="8" w:space="0" w:color="000000"/>
+            </w:tcBorders>
+            <w:shd w:val="clear" w:color="auto" w:fill="EFEFEF"/>
+            <w:tcMar>
+              <w:top w:w="100" w:type="dxa"/>
+              <w:left w:w="100" w:type="dxa"/>
+              <w:bottom w:w="100" w:type="dxa"/>
+              <w:right w:w="100" w:type="dxa"/>
+            </w:tcMar>
+          </w:tcPr>
+          <w:p>
+            <w:pPr>
+              <w:ind w:left="140" w:right="140"/>
+              <w:jc w:val="both"/>
+              <w:rPr>
+                <w:b/>
+                <w:sz w:val="20"/>
+                <w:szCs w:val="20"/>
+              </w:rPr>
+            </w:pPr>
+            <w:r>
+              <w:rPr>
+                <w:b/>
+                <w:sz w:val="20"/>
+                <w:szCs w:val="20"/>
+              </w:rPr>
+              <w:t>Resultado</w:t>
+            </w:r>
+          </w:p>
+        </w:tc>
+      </w:tr>
+      <w:tr>
+        <w:trPr>
+          <w:trHeight w:val="765"/>
+        </w:trPr>
+        <w:tc>
+          <w:tcPr>
+            <w:tcW w:w="1560" w:type="dxa"/>
+            <w:tcBorders>
+              <w:left w:val="single" w:sz="8" w:space="0" w:color="000000"/>
+              <w:bottom w:val="single" w:sz="8" w:space="0" w:color="000000"/>
+              <w:right w:val="single" w:sz="8" w:space="0" w:color="000000"/>
+            </w:tcBorders>
+            <w:shd w:val="clear" w:color="auto" w:fill="auto"/>
+            <w:tcMar>
+              <w:top w:w="100" w:type="dxa"/>
+              <w:left w:w="100" w:type="dxa"/>
+              <w:bottom w:w="100" w:type="dxa"/>
+              <w:right w:w="100" w:type="dxa"/>
+            </w:tcMar>
+          </w:tcPr>
+          <w:p>
+            <w:pPr>
+              <w:ind w:left="140" w:right="140"/>
+              <w:rPr>
+                <w:sz w:val="20"/>
+                <w:szCs w:val="20"/>
+              </w:rPr>
+            </w:pPr>
+            <w:r>
+              <w:rPr>
+                <w:sz w:val="20"/>
+                <w:szCs w:val="20"/>
+              </w:rPr>
+              <w:t>Bank</w:t>
+            </w:r>
+          </w:p>
+        </w:tc>
+        <w:tc>
+          <w:tcPr>
+            <w:tcW w:w="1830" w:type="dxa"/>
+            <w:tcBorders>
+              <w:bottom w:val="single" w:sz="8" w:space="0" w:color="000000"/>
+              <w:right w:val="single" w:sz="8" w:space="0" w:color="000000"/>
+            </w:tcBorders>
+            <w:shd w:val="clear" w:color="auto" w:fill="auto"/>
+            <w:tcMar>
+              <w:top w:w="100" w:type="dxa"/>
+              <w:left w:w="100" w:type="dxa"/>
+              <w:bottom w:w="100" w:type="dxa"/>
+              <w:right w:w="100" w:type="dxa"/>
+            </w:tcMar>
+          </w:tcPr>
+          <w:p>
+            <w:pPr>
+              <w:ind w:left="140" w:right="140"/>
+              <w:rPr>
+                <w:sz w:val="20"/>
+                <w:szCs w:val="20"/>
+              </w:rPr>
+            </w:pPr>
+            <w:r>
+              <w:rPr>
+                <w:sz w:val="20"/>
+                <w:szCs w:val="20"/>
+              </w:rPr>
+              <w:t>Undo()</w:t>
+            </w:r>
+          </w:p>
+        </w:tc>
+        <w:tc>
+          <w:tcPr>
+            <w:tcW w:w="1350" w:type="dxa"/>
+            <w:tcBorders>
+              <w:bottom w:val="single" w:sz="8" w:space="0" w:color="000000"/>
+              <w:right w:val="single" w:sz="8" w:space="0" w:color="000000"/>
+            </w:tcBorders>
+            <w:shd w:val="clear" w:color="auto" w:fill="auto"/>
+            <w:tcMar>
+              <w:top w:w="100" w:type="dxa"/>
+              <w:left w:w="100" w:type="dxa"/>
+              <w:bottom w:w="100" w:type="dxa"/>
+              <w:right w:w="100" w:type="dxa"/>
+            </w:tcMar>
+          </w:tcPr>
+          <w:p>
+            <w:pPr>
+              <w:ind w:left="140" w:right="140"/>
+              <w:rPr>
+                <w:sz w:val="20"/>
+                <w:szCs w:val="20"/>
+              </w:rPr>
+            </w:pPr>
+            <w:r>
+              <w:rPr>
+                <w:sz w:val="20"/>
+                <w:szCs w:val="20"/>
+              </w:rPr>
+              <w:t>setUp</w:t>
+            </w:r>
+            <w:r>
+              <w:rPr>
+                <w:sz w:val="20"/>
+                <w:szCs w:val="20"/>
+              </w:rPr>
+              <w:t>2</w:t>
+            </w:r>
+            <w:r>
+              <w:rPr>
+                <w:sz w:val="20"/>
+                <w:szCs w:val="20"/>
+              </w:rPr>
+              <w:t>()</w:t>
+            </w:r>
+          </w:p>
+        </w:tc>
+        <w:tc>
+          <w:tcPr>
+            <w:tcW w:w="1500" w:type="dxa"/>
+            <w:tcBorders>
+              <w:bottom w:val="single" w:sz="8" w:space="0" w:color="000000"/>
+              <w:right w:val="single" w:sz="8" w:space="0" w:color="000000"/>
+            </w:tcBorders>
+            <w:shd w:val="clear" w:color="auto" w:fill="auto"/>
+            <w:tcMar>
+              <w:top w:w="100" w:type="dxa"/>
+              <w:left w:w="100" w:type="dxa"/>
+              <w:bottom w:w="100" w:type="dxa"/>
+              <w:right w:w="100" w:type="dxa"/>
+            </w:tcMar>
+          </w:tcPr>
+          <w:p>
+            <w:pPr>
+              <w:rPr>
+                <w:sz w:val="20"/>
+                <w:szCs w:val="20"/>
+              </w:rPr>
+            </w:pPr>
+          </w:p>
+        </w:tc>
+        <w:tc>
+          <w:tcPr>
+            <w:tcW w:w="2790" w:type="dxa"/>
+            <w:tcBorders>
+              <w:bottom w:val="single" w:sz="8" w:space="0" w:color="000000"/>
+              <w:right w:val="single" w:sz="8" w:space="0" w:color="000000"/>
+            </w:tcBorders>
+            <w:shd w:val="clear" w:color="auto" w:fill="auto"/>
+            <w:tcMar>
+              <w:top w:w="100" w:type="dxa"/>
+              <w:left w:w="100" w:type="dxa"/>
+              <w:bottom w:w="100" w:type="dxa"/>
+              <w:right w:w="100" w:type="dxa"/>
+            </w:tcMar>
+          </w:tcPr>
+          <w:p>
+            <w:pPr>
+              <w:ind w:left="140" w:right="140"/>
+              <w:rPr>
+                <w:sz w:val="20"/>
+                <w:szCs w:val="20"/>
+              </w:rPr>
+            </w:pPr>
+            <w:r>
+              <w:rPr>
+                <w:sz w:val="20"/>
+                <w:szCs w:val="20"/>
+              </w:rPr>
+              <w:t xml:space="preserve">el resultado de la prueba  es comprobar si el </w:t>
+            </w:r>
+            <w:r>
+              <w:rPr>
+                <w:sz w:val="20"/>
+                <w:szCs w:val="20"/>
+              </w:rPr>
+              <w:t>método Undo retorna las anteriores transacciones</w:t>
+            </w:r>
+          </w:p>
+        </w:tc>
+      </w:tr>
+    </w:tbl>
+    <w:p>
+      <w:pPr>
+        <w:rPr>
+          <w:lang w:val="es-CO"/>
+        </w:rPr>
+      </w:pPr>
+    </w:p>
+    <w:p>
+      <w:pPr>
+        <w:rPr>
+          <w:lang w:val="es-CO"/>
+        </w:rPr>
+      </w:pPr>
+    </w:p>
+    <w:tbl>
+      <w:tblPr>
+        <w:tblW w:w="9030" w:type="dxa"/>
+        <w:tblBorders>
+          <w:top w:val="nil"/>
+          <w:left w:val="nil"/>
+          <w:bottom w:val="nil"/>
+          <w:right w:val="nil"/>
+          <w:insideH w:val="nil"/>
+          <w:insideV w:val="nil"/>
+        </w:tblBorders>
+        <w:tblLayout w:type="fixed"/>
+        <w:tblLook w:val="0600" w:firstRow="0" w:lastRow="0" w:firstColumn="0" w:lastColumn="0" w:noHBand="1" w:noVBand="1"/>
+      </w:tblPr>
+      <w:tblGrid>
+        <w:gridCol w:w="1560"/>
+        <w:gridCol w:w="1830"/>
+        <w:gridCol w:w="1350"/>
+        <w:gridCol w:w="1500"/>
+        <w:gridCol w:w="2790"/>
+      </w:tblGrid>
+      <w:tr>
+        <w:trPr>
+          <w:trHeight w:val="975"/>
+        </w:trPr>
+        <w:tc>
+          <w:tcPr>
+            <w:tcW w:w="9030" w:type="dxa"/>
+            <w:gridSpan w:val="5"/>
+            <w:tcBorders>
+              <w:top w:val="single" w:sz="8" w:space="0" w:color="000000"/>
+              <w:left w:val="single" w:sz="8" w:space="0" w:color="000000"/>
+              <w:bottom w:val="single" w:sz="8" w:space="0" w:color="000000"/>
+              <w:right w:val="single" w:sz="8" w:space="0" w:color="000000"/>
+            </w:tcBorders>
+            <w:tcMar>
+              <w:top w:w="100" w:type="dxa"/>
+              <w:left w:w="100" w:type="dxa"/>
+              <w:bottom w:w="100" w:type="dxa"/>
+              <w:right w:w="100" w:type="dxa"/>
+            </w:tcMar>
+          </w:tcPr>
+          <w:p>
+            <w:pPr>
+              <w:ind w:left="140" w:right="140"/>
+              <w:jc w:val="both"/>
+              <w:rPr>
+                <w:sz w:val="20"/>
+                <w:szCs w:val="20"/>
+              </w:rPr>
+            </w:pPr>
+            <w:r>
+              <w:rPr>
+                <w:b/>
+                <w:sz w:val="20"/>
+                <w:szCs w:val="20"/>
+              </w:rPr>
+              <w:lastRenderedPageBreak/>
+              <w:t xml:space="preserve">Objetivo de la Prueba:  </w:t>
+            </w:r>
+            <w:r>
+              <w:rPr>
+                <w:sz w:val="20"/>
+                <w:szCs w:val="20"/>
+              </w:rPr>
+              <w:t>testMakeTransaction</w:t>
+            </w:r>
+            <w:r>
+              <w:rPr>
+                <w:sz w:val="20"/>
+                <w:szCs w:val="20"/>
+              </w:rPr>
+              <w:t>, prueba si el método MakeTransaction</w:t>
+            </w:r>
+            <w:r>
+              <w:rPr>
+                <w:sz w:val="20"/>
+                <w:szCs w:val="20"/>
+              </w:rPr>
+              <w:t xml:space="preserve">, </w:t>
+            </w:r>
+            <w:r>
+              <w:rPr>
+                <w:sz w:val="20"/>
+                <w:szCs w:val="20"/>
+              </w:rPr>
+              <w:t xml:space="preserve">cumple con la función de </w:t>
+            </w:r>
+            <w:r>
+              <w:rPr>
+                <w:sz w:val="20"/>
+                <w:szCs w:val="20"/>
+              </w:rPr>
+              <w:t>guardar la transacción en el registro de transacciones del usuario</w:t>
+            </w:r>
+            <w:r>
+              <w:rPr>
+                <w:sz w:val="20"/>
+                <w:szCs w:val="20"/>
+              </w:rPr>
+              <w:t xml:space="preserve">. </w:t>
+            </w:r>
+          </w:p>
+        </w:tc>
+      </w:tr>
+      <w:tr>
+        <w:trPr>
+          <w:trHeight w:val="465"/>
+        </w:trPr>
+        <w:tc>
+          <w:tcPr>
+            <w:tcW w:w="1560" w:type="dxa"/>
+            <w:tcBorders>
+              <w:left w:val="single" w:sz="8" w:space="0" w:color="000000"/>
+              <w:bottom w:val="single" w:sz="8" w:space="0" w:color="000000"/>
+              <w:right w:val="single" w:sz="8" w:space="0" w:color="000000"/>
+            </w:tcBorders>
+            <w:shd w:val="clear" w:color="auto" w:fill="EFEFEF"/>
+            <w:tcMar>
+              <w:top w:w="100" w:type="dxa"/>
+              <w:left w:w="100" w:type="dxa"/>
+              <w:bottom w:w="100" w:type="dxa"/>
+              <w:right w:w="100" w:type="dxa"/>
+            </w:tcMar>
+          </w:tcPr>
+          <w:p>
+            <w:pPr>
+              <w:ind w:left="140" w:right="140"/>
+              <w:jc w:val="both"/>
+              <w:rPr>
+                <w:b/>
+                <w:sz w:val="20"/>
+                <w:szCs w:val="20"/>
+              </w:rPr>
+            </w:pPr>
+            <w:r>
+              <w:rPr>
+                <w:b/>
+                <w:sz w:val="20"/>
+                <w:szCs w:val="20"/>
+              </w:rPr>
+              <w:t>Clase</w:t>
+            </w:r>
+          </w:p>
+        </w:tc>
+        <w:tc>
+          <w:tcPr>
+            <w:tcW w:w="1830" w:type="dxa"/>
+            <w:tcBorders>
+              <w:bottom w:val="single" w:sz="8" w:space="0" w:color="000000"/>
+              <w:right w:val="single" w:sz="8" w:space="0" w:color="000000"/>
+            </w:tcBorders>
+            <w:shd w:val="clear" w:color="auto" w:fill="EFEFEF"/>
+            <w:tcMar>
+              <w:top w:w="100" w:type="dxa"/>
+              <w:left w:w="100" w:type="dxa"/>
+              <w:bottom w:w="100" w:type="dxa"/>
+              <w:right w:w="100" w:type="dxa"/>
+            </w:tcMar>
+          </w:tcPr>
+          <w:p>
+            <w:pPr>
+              <w:ind w:left="140" w:right="140"/>
+              <w:jc w:val="both"/>
+              <w:rPr>
+                <w:b/>
+                <w:sz w:val="20"/>
+                <w:szCs w:val="20"/>
+              </w:rPr>
+            </w:pPr>
+            <w:r>
+              <w:rPr>
+                <w:b/>
+                <w:sz w:val="20"/>
+                <w:szCs w:val="20"/>
+              </w:rPr>
+              <w:t>Método</w:t>
+            </w:r>
+          </w:p>
+        </w:tc>
+        <w:tc>
+          <w:tcPr>
+            <w:tcW w:w="1350" w:type="dxa"/>
+            <w:tcBorders>
+              <w:bottom w:val="single" w:sz="8" w:space="0" w:color="000000"/>
+              <w:right w:val="single" w:sz="8" w:space="0" w:color="000000"/>
+            </w:tcBorders>
+            <w:shd w:val="clear" w:color="auto" w:fill="EFEFEF"/>
+            <w:tcMar>
+              <w:top w:w="100" w:type="dxa"/>
+              <w:left w:w="100" w:type="dxa"/>
+              <w:bottom w:w="100" w:type="dxa"/>
+              <w:right w:w="100" w:type="dxa"/>
+            </w:tcMar>
+          </w:tcPr>
+          <w:p>
+            <w:pPr>
+              <w:ind w:left="140" w:right="140"/>
+              <w:jc w:val="both"/>
+              <w:rPr>
+                <w:b/>
+                <w:sz w:val="20"/>
+                <w:szCs w:val="20"/>
+              </w:rPr>
+            </w:pPr>
+            <w:r>
+              <w:rPr>
+                <w:b/>
+                <w:sz w:val="20"/>
+                <w:szCs w:val="20"/>
+              </w:rPr>
+              <w:t>Escenario</w:t>
+            </w:r>
+          </w:p>
+        </w:tc>
+        <w:tc>
+          <w:tcPr>
+            <w:tcW w:w="1500" w:type="dxa"/>
+            <w:tcBorders>
+              <w:bottom w:val="single" w:sz="8" w:space="0" w:color="000000"/>
+              <w:right w:val="single" w:sz="8" w:space="0" w:color="000000"/>
+            </w:tcBorders>
+            <w:shd w:val="clear" w:color="auto" w:fill="EFEFEF"/>
+            <w:tcMar>
+              <w:top w:w="100" w:type="dxa"/>
+              <w:left w:w="100" w:type="dxa"/>
+              <w:bottom w:w="100" w:type="dxa"/>
+              <w:right w:w="100" w:type="dxa"/>
+            </w:tcMar>
+          </w:tcPr>
+          <w:p>
+            <w:pPr>
+              <w:ind w:left="140" w:right="140"/>
+              <w:jc w:val="both"/>
+              <w:rPr>
+                <w:b/>
+                <w:sz w:val="20"/>
+                <w:szCs w:val="20"/>
+              </w:rPr>
+            </w:pPr>
+            <w:r>
+              <w:rPr>
+                <w:b/>
+                <w:sz w:val="20"/>
+                <w:szCs w:val="20"/>
+              </w:rPr>
+              <w:t>Valores de Entrada</w:t>
+            </w:r>
+          </w:p>
+        </w:tc>
+        <w:tc>
+          <w:tcPr>
+            <w:tcW w:w="2790" w:type="dxa"/>
+            <w:tcBorders>
+              <w:bottom w:val="single" w:sz="8" w:space="0" w:color="000000"/>
+              <w:right w:val="single" w:sz="8" w:space="0" w:color="000000"/>
+            </w:tcBorders>
+            <w:shd w:val="clear" w:color="auto" w:fill="EFEFEF"/>
+            <w:tcMar>
+              <w:top w:w="100" w:type="dxa"/>
+              <w:left w:w="100" w:type="dxa"/>
+              <w:bottom w:w="100" w:type="dxa"/>
+              <w:right w:w="100" w:type="dxa"/>
+            </w:tcMar>
+          </w:tcPr>
+          <w:p>
+            <w:pPr>
+              <w:ind w:left="140" w:right="140"/>
+              <w:jc w:val="both"/>
+              <w:rPr>
+                <w:b/>
+                <w:sz w:val="20"/>
+                <w:szCs w:val="20"/>
+              </w:rPr>
+            </w:pPr>
+            <w:r>
+              <w:rPr>
+                <w:b/>
+                <w:sz w:val="20"/>
+                <w:szCs w:val="20"/>
+              </w:rPr>
+              <w:t>Resultado</w:t>
+            </w:r>
+          </w:p>
+        </w:tc>
+      </w:tr>
+      <w:tr>
+        <w:trPr>
+          <w:trHeight w:val="765"/>
+        </w:trPr>
+        <w:tc>
+          <w:tcPr>
+            <w:tcW w:w="1560" w:type="dxa"/>
+            <w:tcBorders>
+              <w:left w:val="single" w:sz="8" w:space="0" w:color="000000"/>
+              <w:bottom w:val="single" w:sz="8" w:space="0" w:color="000000"/>
+              <w:right w:val="single" w:sz="8" w:space="0" w:color="000000"/>
+            </w:tcBorders>
+            <w:shd w:val="clear" w:color="auto" w:fill="auto"/>
+            <w:tcMar>
+              <w:top w:w="100" w:type="dxa"/>
+              <w:left w:w="100" w:type="dxa"/>
+              <w:bottom w:w="100" w:type="dxa"/>
+              <w:right w:w="100" w:type="dxa"/>
+            </w:tcMar>
+          </w:tcPr>
+          <w:p>
+            <w:pPr>
+              <w:ind w:left="140" w:right="140"/>
+              <w:rPr>
+                <w:sz w:val="20"/>
+                <w:szCs w:val="20"/>
+              </w:rPr>
+            </w:pPr>
+            <w:r>
+              <w:rPr>
+                <w:sz w:val="20"/>
+                <w:szCs w:val="20"/>
+              </w:rPr>
+              <w:t>Bank</w:t>
+            </w:r>
+          </w:p>
+        </w:tc>
+        <w:tc>
+          <w:tcPr>
+            <w:tcW w:w="1830" w:type="dxa"/>
+            <w:tcBorders>
+              <w:bottom w:val="single" w:sz="8" w:space="0" w:color="000000"/>
+              <w:right w:val="single" w:sz="8" w:space="0" w:color="000000"/>
+            </w:tcBorders>
+            <w:shd w:val="clear" w:color="auto" w:fill="auto"/>
+            <w:tcMar>
+              <w:top w:w="100" w:type="dxa"/>
+              <w:left w:w="100" w:type="dxa"/>
+              <w:bottom w:w="100" w:type="dxa"/>
+              <w:right w:w="100" w:type="dxa"/>
+            </w:tcMar>
+          </w:tcPr>
+          <w:p>
+            <w:pPr>
+              <w:ind w:left="140" w:right="140"/>
+              <w:rPr>
+                <w:sz w:val="20"/>
+                <w:szCs w:val="20"/>
+              </w:rPr>
+            </w:pPr>
+            <w:r>
+              <w:rPr>
+                <w:sz w:val="20"/>
+                <w:szCs w:val="20"/>
+              </w:rPr>
+              <w:t>MakeTransaction</w:t>
+            </w:r>
+            <w:r>
+              <w:rPr>
+                <w:sz w:val="20"/>
+                <w:szCs w:val="20"/>
+              </w:rPr>
+              <w:t xml:space="preserve"> </w:t>
+            </w:r>
+            <w:r>
+              <w:rPr>
+                <w:sz w:val="20"/>
+                <w:szCs w:val="20"/>
+              </w:rPr>
+              <w:t>()</w:t>
+            </w:r>
+          </w:p>
+        </w:tc>
+        <w:tc>
+          <w:tcPr>
+            <w:tcW w:w="1350" w:type="dxa"/>
+            <w:tcBorders>
+              <w:bottom w:val="single" w:sz="8" w:space="0" w:color="000000"/>
+              <w:right w:val="single" w:sz="8" w:space="0" w:color="000000"/>
+            </w:tcBorders>
+            <w:shd w:val="clear" w:color="auto" w:fill="auto"/>
+            <w:tcMar>
+              <w:top w:w="100" w:type="dxa"/>
+              <w:left w:w="100" w:type="dxa"/>
+              <w:bottom w:w="100" w:type="dxa"/>
+              <w:right w:w="100" w:type="dxa"/>
+            </w:tcMar>
+          </w:tcPr>
+          <w:p>
+            <w:pPr>
+              <w:ind w:left="140" w:right="140"/>
+              <w:rPr>
+                <w:sz w:val="20"/>
+                <w:szCs w:val="20"/>
+              </w:rPr>
+            </w:pPr>
+            <w:r>
+              <w:rPr>
+                <w:sz w:val="20"/>
+                <w:szCs w:val="20"/>
+              </w:rPr>
+              <w:t>setUp2()</w:t>
+            </w:r>
+          </w:p>
+        </w:tc>
+        <w:tc>
+          <w:tcPr>
+            <w:tcW w:w="1500" w:type="dxa"/>
+            <w:tcBorders>
+              <w:bottom w:val="single" w:sz="8" w:space="0" w:color="000000"/>
+              <w:right w:val="single" w:sz="8" w:space="0" w:color="000000"/>
+            </w:tcBorders>
+            <w:shd w:val="clear" w:color="auto" w:fill="auto"/>
+            <w:tcMar>
+              <w:top w:w="100" w:type="dxa"/>
+              <w:left w:w="100" w:type="dxa"/>
+              <w:bottom w:w="100" w:type="dxa"/>
+              <w:right w:w="100" w:type="dxa"/>
+            </w:tcMar>
+          </w:tcPr>
+          <w:p>
+            <w:pPr>
+              <w:rPr>
+                <w:sz w:val="20"/>
+                <w:szCs w:val="20"/>
+              </w:rPr>
+            </w:pPr>
+            <w:r>
+              <w:rPr>
+                <w:sz w:val="20"/>
+                <w:szCs w:val="20"/>
+              </w:rPr>
+              <w:t>4444,0</w:t>
+            </w:r>
+          </w:p>
+          <w:p>
+            <w:pPr>
+              <w:rPr>
+                <w:sz w:val="20"/>
+                <w:szCs w:val="20"/>
+              </w:rPr>
+            </w:pPr>
+            <w:r>
+              <w:rPr>
+                <w:sz w:val="20"/>
+                <w:szCs w:val="20"/>
+              </w:rPr>
+              <w:t>6666,0</w:t>
+            </w:r>
+          </w:p>
+          <w:p>
+            <w:pPr>
+              <w:rPr>
+                <w:sz w:val="20"/>
+                <w:szCs w:val="20"/>
+              </w:rPr>
+            </w:pPr>
+            <w:r>
+              <w:rPr>
+                <w:sz w:val="20"/>
+                <w:szCs w:val="20"/>
+              </w:rPr>
+              <w:t>-5000,0</w:t>
+            </w:r>
+          </w:p>
+        </w:tc>
+        <w:tc>
+          <w:tcPr>
+            <w:tcW w:w="2790" w:type="dxa"/>
+            <w:tcBorders>
+              <w:bottom w:val="single" w:sz="8" w:space="0" w:color="000000"/>
+              <w:right w:val="single" w:sz="8" w:space="0" w:color="000000"/>
+            </w:tcBorders>
+            <w:shd w:val="clear" w:color="auto" w:fill="auto"/>
+            <w:tcMar>
+              <w:top w:w="100" w:type="dxa"/>
+              <w:left w:w="100" w:type="dxa"/>
+              <w:bottom w:w="100" w:type="dxa"/>
+              <w:right w:w="100" w:type="dxa"/>
+            </w:tcMar>
+          </w:tcPr>
+          <w:p>
+            <w:pPr>
+              <w:ind w:left="140" w:right="140"/>
+              <w:rPr>
+                <w:sz w:val="20"/>
+                <w:szCs w:val="20"/>
+              </w:rPr>
+            </w:pPr>
+            <w:r>
+              <w:rPr>
+                <w:sz w:val="20"/>
+                <w:szCs w:val="20"/>
+              </w:rPr>
+              <w:t xml:space="preserve">el resultado de la prueba  es comprobar si el método </w:t>
+            </w:r>
+            <w:r>
+              <w:rPr>
+                <w:sz w:val="20"/>
+                <w:szCs w:val="20"/>
+              </w:rPr>
+              <w:t>maketransaction hace una transacción efectiva en el registro del usuario.</w:t>
+            </w:r>
+          </w:p>
+        </w:tc>
+      </w:tr>
+    </w:tbl>
+    <w:p>
+      <w:pPr>
+        <w:rPr>
+          <w:lang w:val="es-CO"/>
+        </w:rPr>
+      </w:pPr>
     </w:p>
     <w:sectPr>
       <w:pgSz w:w="11906" w:h="16838"/>

</xml_diff>

<commit_message>
working on test desig and retouching some methods
</commit_message>
<xml_diff>
--- a/Documentation/Diseño De Casos de Pruebas.docx
+++ b/Documentation/Diseño De Casos de Pruebas.docx
@@ -234,7 +234,6 @@
                 <w:szCs w:val="20"/>
               </w:rPr>
             </w:pPr>
-            <w:bookmarkStart w:id="0" w:name="_GoBack"/>
             <w:r>
               <w:rPr>
                 <w:sz w:val="20"/>
@@ -338,7 +337,6 @@
               </w:rPr>
               <w:t>(“Alvarito Paramilito”,0123912351)</w:t>
             </w:r>
-            <w:bookmarkEnd w:id="0"/>
           </w:p>
         </w:tc>
       </w:tr>
@@ -1195,14 +1193,7 @@
                 <w:sz w:val="20"/>
                 <w:szCs w:val="20"/>
               </w:rPr>
-              <w:t>testRegisterClient</w:t>
-            </w:r>
-            <w:r>
-              <w:rPr>
-                <w:sz w:val="20"/>
-                <w:szCs w:val="20"/>
-              </w:rPr>
-              <w:t xml:space="preserve"> </w:t>
+              <w:t xml:space="preserve">testRegisterClient </w:t>
             </w:r>
             <w:r>
               <w:rPr>
@@ -1886,28 +1877,7 @@
                 <w:sz w:val="20"/>
                 <w:szCs w:val="20"/>
               </w:rPr>
-              <w:t>test</w:t>
-            </w:r>
-            <w:r>
-              <w:rPr>
-                <w:sz w:val="20"/>
-                <w:szCs w:val="20"/>
-              </w:rPr>
-              <w:t xml:space="preserve"> </w:t>
-            </w:r>
-            <w:r>
-              <w:rPr>
-                <w:sz w:val="20"/>
-                <w:szCs w:val="20"/>
-              </w:rPr>
-              <w:t>AddClientToPriorityQueue</w:t>
-            </w:r>
-            <w:r>
-              <w:rPr>
-                <w:sz w:val="20"/>
-                <w:szCs w:val="20"/>
-              </w:rPr>
-              <w:t xml:space="preserve">, prueba si el </w:t>
+              <w:t xml:space="preserve">test AddClientToPriorityQueue, prueba si el </w:t>
             </w:r>
             <w:r>
               <w:rPr>
@@ -2446,70 +2416,7 @@
                 <w:sz w:val="20"/>
                 <w:szCs w:val="20"/>
               </w:rPr>
-              <w:t>test</w:t>
-            </w:r>
-            <w:r>
-              <w:rPr>
-                <w:sz w:val="20"/>
-                <w:szCs w:val="20"/>
-              </w:rPr>
-              <w:t>SearchClient</w:t>
-            </w:r>
-            <w:r>
-              <w:rPr>
-                <w:sz w:val="20"/>
-                <w:szCs w:val="20"/>
-              </w:rPr>
-              <w:t xml:space="preserve">, prueba si el </w:t>
-            </w:r>
-            <w:r>
-              <w:rPr>
-                <w:sz w:val="20"/>
-                <w:szCs w:val="20"/>
-              </w:rPr>
-              <w:t>método</w:t>
-            </w:r>
-            <w:r>
-              <w:rPr>
-                <w:sz w:val="20"/>
-                <w:szCs w:val="20"/>
-              </w:rPr>
-              <w:t xml:space="preserve"> </w:t>
-            </w:r>
-            <w:r>
-              <w:rPr>
-                <w:sz w:val="20"/>
-                <w:szCs w:val="20"/>
-              </w:rPr>
-              <w:t>SearchClient</w:t>
-            </w:r>
-            <w:r>
-              <w:rPr>
-                <w:sz w:val="20"/>
-                <w:szCs w:val="20"/>
-              </w:rPr>
-              <w:t xml:space="preserve"> funciona</w:t>
-            </w:r>
-            <w:r>
-              <w:rPr>
-                <w:sz w:val="20"/>
-                <w:szCs w:val="20"/>
-              </w:rPr>
-              <w:t xml:space="preserve"> de forma </w:t>
-            </w:r>
-            <w:r>
-              <w:rPr>
-                <w:sz w:val="20"/>
-                <w:szCs w:val="20"/>
-              </w:rPr>
-              <w:t>correcta</w:t>
-            </w:r>
-            <w:r>
-              <w:rPr>
-                <w:sz w:val="20"/>
-                <w:szCs w:val="20"/>
-              </w:rPr>
-              <w:t xml:space="preserve"> y retorna el Cliente deseado.</w:t>
+              <w:t>testSearchClient, prueba si el método SearchClient funciona de forma correcta y retorna el Cliente deseado.</w:t>
             </w:r>
           </w:p>
         </w:tc>
@@ -2760,7 +2667,46 @@
                 <w:sz w:val="20"/>
                 <w:szCs w:val="20"/>
               </w:rPr>
-              <w:t>SearchClient</w:t>
+              <w:t>SearchClient()</w:t>
+            </w:r>
+          </w:p>
+        </w:tc>
+        <w:tc>
+          <w:tcPr>
+            <w:tcW w:w="1350" w:type="dxa"/>
+            <w:tcBorders>
+              <w:bottom w:val="single" w:sz="8" w:space="0" w:color="000000"/>
+              <w:right w:val="single" w:sz="8" w:space="0" w:color="000000"/>
+            </w:tcBorders>
+            <w:shd w:val="clear" w:color="auto" w:fill="auto"/>
+            <w:tcMar>
+              <w:top w:w="100" w:type="dxa"/>
+              <w:left w:w="100" w:type="dxa"/>
+              <w:bottom w:w="100" w:type="dxa"/>
+              <w:right w:w="100" w:type="dxa"/>
+            </w:tcMar>
+          </w:tcPr>
+          <w:p>
+            <w:pPr>
+              <w:ind w:left="140" w:right="140"/>
+              <w:rPr>
+                <w:sz w:val="20"/>
+                <w:szCs w:val="20"/>
+              </w:rPr>
+            </w:pPr>
+            <w:r>
+              <w:rPr>
+                <w:sz w:val="20"/>
+                <w:szCs w:val="20"/>
+              </w:rPr>
+              <w:t>setUp</w:t>
+            </w:r>
+            <w:r>
+              <w:rPr>
+                <w:sz w:val="20"/>
+                <w:szCs w:val="20"/>
+              </w:rPr>
+              <w:t>1</w:t>
             </w:r>
             <w:r>
               <w:rPr>
@@ -2773,7 +2719,7 @@
         </w:tc>
         <w:tc>
           <w:tcPr>
-            <w:tcW w:w="1350" w:type="dxa"/>
+            <w:tcW w:w="1500" w:type="dxa"/>
             <w:tcBorders>
               <w:bottom w:val="single" w:sz="8" w:space="0" w:color="000000"/>
               <w:right w:val="single" w:sz="8" w:space="0" w:color="000000"/>
@@ -2788,38 +2734,23 @@
           </w:tcPr>
           <w:p>
             <w:pPr>
-              <w:ind w:left="140" w:right="140"/>
-              <w:rPr>
-                <w:sz w:val="20"/>
-                <w:szCs w:val="20"/>
-              </w:rPr>
-            </w:pPr>
-            <w:r>
-              <w:rPr>
-                <w:sz w:val="20"/>
-                <w:szCs w:val="20"/>
-              </w:rPr>
-              <w:t>setUp</w:t>
-            </w:r>
-            <w:r>
-              <w:rPr>
-                <w:sz w:val="20"/>
-                <w:szCs w:val="20"/>
-              </w:rPr>
-              <w:t>3</w:t>
-            </w:r>
-            <w:r>
-              <w:rPr>
-                <w:sz w:val="20"/>
-                <w:szCs w:val="20"/>
-              </w:rPr>
-              <w:t>()</w:t>
-            </w:r>
-          </w:p>
-        </w:tc>
-        <w:tc>
-          <w:tcPr>
-            <w:tcW w:w="1500" w:type="dxa"/>
+              <w:rPr>
+                <w:sz w:val="20"/>
+                <w:szCs w:val="20"/>
+              </w:rPr>
+            </w:pPr>
+            <w:r>
+              <w:rPr>
+                <w:sz w:val="20"/>
+                <w:szCs w:val="20"/>
+              </w:rPr>
+              <w:t>1087212345</w:t>
+            </w:r>
+          </w:p>
+        </w:tc>
+        <w:tc>
+          <w:tcPr>
+            <w:tcW w:w="2790" w:type="dxa"/>
             <w:tcBorders>
               <w:bottom w:val="single" w:sz="8" w:space="0" w:color="000000"/>
               <w:right w:val="single" w:sz="8" w:space="0" w:color="000000"/>
@@ -2834,56 +2765,18 @@
           </w:tcPr>
           <w:p>
             <w:pPr>
-              <w:rPr>
-                <w:sz w:val="20"/>
-                <w:szCs w:val="20"/>
-              </w:rPr>
-            </w:pPr>
-            <w:r>
-              <w:rPr>
-                <w:sz w:val="20"/>
-                <w:szCs w:val="20"/>
-              </w:rPr>
-              <w:t>1087212345</w:t>
-            </w:r>
-          </w:p>
-        </w:tc>
-        <w:tc>
-          <w:tcPr>
-            <w:tcW w:w="2790" w:type="dxa"/>
-            <w:tcBorders>
-              <w:bottom w:val="single" w:sz="8" w:space="0" w:color="000000"/>
-              <w:right w:val="single" w:sz="8" w:space="0" w:color="000000"/>
-            </w:tcBorders>
-            <w:shd w:val="clear" w:color="auto" w:fill="auto"/>
-            <w:tcMar>
-              <w:top w:w="100" w:type="dxa"/>
-              <w:left w:w="100" w:type="dxa"/>
-              <w:bottom w:w="100" w:type="dxa"/>
-              <w:right w:w="100" w:type="dxa"/>
-            </w:tcMar>
-          </w:tcPr>
-          <w:p>
-            <w:pPr>
-              <w:ind w:left="140" w:right="140"/>
-              <w:rPr>
-                <w:sz w:val="20"/>
-                <w:szCs w:val="20"/>
-              </w:rPr>
-            </w:pPr>
-            <w:r>
-              <w:rPr>
-                <w:sz w:val="20"/>
-                <w:szCs w:val="20"/>
-              </w:rPr>
-              <w:t xml:space="preserve">el resultado de la prueba  es </w:t>
-            </w:r>
-            <w:r>
-              <w:rPr>
-                <w:sz w:val="20"/>
-                <w:szCs w:val="20"/>
-              </w:rPr>
-              <w:t>comprobar si el cliente retornado es el cliente deseado y de esta forma verificar el correcto funcionamiento del metodo.</w:t>
+              <w:ind w:left="140" w:right="140"/>
+              <w:rPr>
+                <w:sz w:val="20"/>
+                <w:szCs w:val="20"/>
+              </w:rPr>
+            </w:pPr>
+            <w:r>
+              <w:rPr>
+                <w:sz w:val="20"/>
+                <w:szCs w:val="20"/>
+              </w:rPr>
+              <w:t>el resultado de la prueba  es comprobar si el cliente retornado es el cliente deseado y de esta forma verificar el correcto funcionamiento del metodo.</w:t>
             </w:r>
           </w:p>
         </w:tc>
@@ -2960,49 +2853,7 @@
                 <w:sz w:val="20"/>
                 <w:szCs w:val="20"/>
               </w:rPr>
-              <w:t>test</w:t>
-            </w:r>
-            <w:r>
-              <w:rPr>
-                <w:sz w:val="20"/>
-                <w:szCs w:val="20"/>
-              </w:rPr>
-              <w:t>CancelAcount</w:t>
-            </w:r>
-            <w:r>
-              <w:rPr>
-                <w:sz w:val="20"/>
-                <w:szCs w:val="20"/>
-              </w:rPr>
-              <w:t xml:space="preserve">, prueba si el método CancelAcount funciona de forma correcta y </w:t>
-            </w:r>
-            <w:r>
-              <w:rPr>
-                <w:sz w:val="20"/>
-                <w:szCs w:val="20"/>
-              </w:rPr>
-              <w:t>remueve</w:t>
-            </w:r>
-            <w:r>
-              <w:rPr>
-                <w:sz w:val="20"/>
-                <w:szCs w:val="20"/>
-              </w:rPr>
-              <w:t xml:space="preserve"> el Cliente deseado</w:t>
-            </w:r>
-            <w:r>
-              <w:rPr>
-                <w:sz w:val="20"/>
-                <w:szCs w:val="20"/>
-              </w:rPr>
-              <w:t xml:space="preserve"> de la base de datos</w:t>
-            </w:r>
-            <w:r>
-              <w:rPr>
-                <w:sz w:val="20"/>
-                <w:szCs w:val="20"/>
-              </w:rPr>
-              <w:t>.</w:t>
+              <w:t>testCancelAcount, prueba si el método CancelAcount funciona de forma correcta y remueve el Cliente deseado de la base de datos.</w:t>
             </w:r>
           </w:p>
         </w:tc>
@@ -3253,14 +3104,7 @@
                 <w:sz w:val="20"/>
                 <w:szCs w:val="20"/>
               </w:rPr>
-              <w:t>cancelAcount</w:t>
-            </w:r>
-            <w:r>
-              <w:rPr>
-                <w:sz w:val="20"/>
-                <w:szCs w:val="20"/>
-              </w:rPr>
-              <w:t>()</w:t>
+              <w:t>cancelAcount()</w:t>
             </w:r>
           </w:p>
         </w:tc>
@@ -3355,14 +3199,7 @@
                 <w:sz w:val="20"/>
                 <w:szCs w:val="20"/>
               </w:rPr>
-              <w:t xml:space="preserve">el resultado de la prueba  es comprobar si el cliente </w:t>
-            </w:r>
-            <w:r>
-              <w:rPr>
-                <w:sz w:val="20"/>
-                <w:szCs w:val="20"/>
-              </w:rPr>
-              <w:t>fue efectivamente removido de la base de datos del banco.</w:t>
+              <w:t>el resultado de la prueba  es comprobar si el cliente fue efectivamente removido de la base de datos del banco.</w:t>
             </w:r>
           </w:p>
         </w:tc>
@@ -3439,42 +3276,7 @@
                 <w:sz w:val="20"/>
                 <w:szCs w:val="20"/>
               </w:rPr>
-              <w:t>test</w:t>
-            </w:r>
-            <w:r>
-              <w:rPr>
-                <w:sz w:val="20"/>
-                <w:szCs w:val="20"/>
-              </w:rPr>
-              <w:t>Undo</w:t>
-            </w:r>
-            <w:r>
-              <w:rPr>
-                <w:sz w:val="20"/>
-                <w:szCs w:val="20"/>
-              </w:rPr>
-              <w:t xml:space="preserve">, prueba si el método </w:t>
-            </w:r>
-            <w:r>
-              <w:rPr>
-                <w:sz w:val="20"/>
-                <w:szCs w:val="20"/>
-              </w:rPr>
-              <w:t>Undo</w:t>
-            </w:r>
-            <w:r>
-              <w:rPr>
-                <w:sz w:val="20"/>
-                <w:szCs w:val="20"/>
-              </w:rPr>
-              <w:t xml:space="preserve"> </w:t>
-            </w:r>
-            <w:r>
-              <w:rPr>
-                <w:sz w:val="20"/>
-                <w:szCs w:val="20"/>
-              </w:rPr>
-              <w:t xml:space="preserve">cumple con la función de retorna hacia la anterior transacción. </w:t>
+              <w:t xml:space="preserve">testUndo, prueba si el método Undo cumple con la función de retorna hacia la anterior transacción. </w:t>
             </w:r>
           </w:p>
         </w:tc>
@@ -3757,21 +3559,7 @@
                 <w:sz w:val="20"/>
                 <w:szCs w:val="20"/>
               </w:rPr>
-              <w:t>setUp</w:t>
-            </w:r>
-            <w:r>
-              <w:rPr>
-                <w:sz w:val="20"/>
-                <w:szCs w:val="20"/>
-              </w:rPr>
-              <w:t>2</w:t>
-            </w:r>
-            <w:r>
-              <w:rPr>
-                <w:sz w:val="20"/>
-                <w:szCs w:val="20"/>
-              </w:rPr>
-              <w:t>()</w:t>
+              <w:t>setUp2()</w:t>
             </w:r>
           </w:p>
         </w:tc>
@@ -3797,6 +3585,45 @@
                 <w:szCs w:val="20"/>
               </w:rPr>
             </w:pPr>
+            <w:bookmarkStart w:id="0" w:name="_GoBack"/>
+            <w:r>
+              <w:rPr>
+                <w:sz w:val="20"/>
+                <w:szCs w:val="20"/>
+              </w:rPr>
+              <w:t>4444,0</w:t>
+            </w:r>
+          </w:p>
+          <w:bookmarkEnd w:id="0"/>
+          <w:p>
+            <w:pPr>
+              <w:rPr>
+                <w:sz w:val="20"/>
+                <w:szCs w:val="20"/>
+              </w:rPr>
+            </w:pPr>
+            <w:r>
+              <w:rPr>
+                <w:sz w:val="20"/>
+                <w:szCs w:val="20"/>
+              </w:rPr>
+              <w:t>6666,0</w:t>
+            </w:r>
+          </w:p>
+          <w:p>
+            <w:pPr>
+              <w:rPr>
+                <w:sz w:val="20"/>
+                <w:szCs w:val="20"/>
+              </w:rPr>
+            </w:pPr>
+            <w:r>
+              <w:rPr>
+                <w:sz w:val="20"/>
+                <w:szCs w:val="20"/>
+              </w:rPr>
+              <w:t>-5000,0</w:t>
+            </w:r>
           </w:p>
         </w:tc>
         <w:tc>
@@ -3827,14 +3654,7 @@
                 <w:sz w:val="20"/>
                 <w:szCs w:val="20"/>
               </w:rPr>
-              <w:t xml:space="preserve">el resultado de la prueba  es comprobar si el </w:t>
-            </w:r>
-            <w:r>
-              <w:rPr>
-                <w:sz w:val="20"/>
-                <w:szCs w:val="20"/>
-              </w:rPr>
-              <w:t>método Undo retorna las anteriores transacciones</w:t>
+              <w:t>el resultado de la prueba  es comprobar si el método Undo retorna las anteriores transacciones</w:t>
             </w:r>
           </w:p>
         </w:tc>
@@ -3919,42 +3739,7 @@
                 <w:sz w:val="20"/>
                 <w:szCs w:val="20"/>
               </w:rPr>
-              <w:t>testMakeTransaction</w:t>
-            </w:r>
-            <w:r>
-              <w:rPr>
-                <w:sz w:val="20"/>
-                <w:szCs w:val="20"/>
-              </w:rPr>
-              <w:t>, prueba si el método MakeTransaction</w:t>
-            </w:r>
-            <w:r>
-              <w:rPr>
-                <w:sz w:val="20"/>
-                <w:szCs w:val="20"/>
-              </w:rPr>
-              <w:t xml:space="preserve">, </w:t>
-            </w:r>
-            <w:r>
-              <w:rPr>
-                <w:sz w:val="20"/>
-                <w:szCs w:val="20"/>
-              </w:rPr>
-              <w:t xml:space="preserve">cumple con la función de </w:t>
-            </w:r>
-            <w:r>
-              <w:rPr>
-                <w:sz w:val="20"/>
-                <w:szCs w:val="20"/>
-              </w:rPr>
-              <w:t>guardar la transacción en el registro de transacciones del usuario</w:t>
-            </w:r>
-            <w:r>
-              <w:rPr>
-                <w:sz w:val="20"/>
-                <w:szCs w:val="20"/>
-              </w:rPr>
-              <w:t xml:space="preserve">. </w:t>
+              <w:t xml:space="preserve">testMakeTransaction, prueba si el método MakeTransaction, cumple con la función de guardar la transacción en el registro de transacciones del usuario. </w:t>
             </w:r>
           </w:p>
         </w:tc>
@@ -4205,14 +3990,488 @@
                 <w:sz w:val="20"/>
                 <w:szCs w:val="20"/>
               </w:rPr>
-              <w:t>MakeTransaction</w:t>
-            </w:r>
-            <w:r>
-              <w:rPr>
-                <w:sz w:val="20"/>
-                <w:szCs w:val="20"/>
-              </w:rPr>
-              <w:t xml:space="preserve"> </w:t>
+              <w:t>MakeTransaction ()</w:t>
+            </w:r>
+          </w:p>
+        </w:tc>
+        <w:tc>
+          <w:tcPr>
+            <w:tcW w:w="1350" w:type="dxa"/>
+            <w:tcBorders>
+              <w:bottom w:val="single" w:sz="8" w:space="0" w:color="000000"/>
+              <w:right w:val="single" w:sz="8" w:space="0" w:color="000000"/>
+            </w:tcBorders>
+            <w:shd w:val="clear" w:color="auto" w:fill="auto"/>
+            <w:tcMar>
+              <w:top w:w="100" w:type="dxa"/>
+              <w:left w:w="100" w:type="dxa"/>
+              <w:bottom w:w="100" w:type="dxa"/>
+              <w:right w:w="100" w:type="dxa"/>
+            </w:tcMar>
+          </w:tcPr>
+          <w:p>
+            <w:pPr>
+              <w:ind w:left="140" w:right="140"/>
+              <w:rPr>
+                <w:sz w:val="20"/>
+                <w:szCs w:val="20"/>
+              </w:rPr>
+            </w:pPr>
+            <w:r>
+              <w:rPr>
+                <w:sz w:val="20"/>
+                <w:szCs w:val="20"/>
+              </w:rPr>
+              <w:t>setUp2()</w:t>
+            </w:r>
+          </w:p>
+        </w:tc>
+        <w:tc>
+          <w:tcPr>
+            <w:tcW w:w="1500" w:type="dxa"/>
+            <w:tcBorders>
+              <w:bottom w:val="single" w:sz="8" w:space="0" w:color="000000"/>
+              <w:right w:val="single" w:sz="8" w:space="0" w:color="000000"/>
+            </w:tcBorders>
+            <w:shd w:val="clear" w:color="auto" w:fill="auto"/>
+            <w:tcMar>
+              <w:top w:w="100" w:type="dxa"/>
+              <w:left w:w="100" w:type="dxa"/>
+              <w:bottom w:w="100" w:type="dxa"/>
+              <w:right w:w="100" w:type="dxa"/>
+            </w:tcMar>
+          </w:tcPr>
+          <w:p>
+            <w:pPr>
+              <w:rPr>
+                <w:sz w:val="20"/>
+                <w:szCs w:val="20"/>
+              </w:rPr>
+            </w:pPr>
+            <w:r>
+              <w:rPr>
+                <w:sz w:val="20"/>
+                <w:szCs w:val="20"/>
+              </w:rPr>
+              <w:t>4444,0</w:t>
+            </w:r>
+          </w:p>
+          <w:p>
+            <w:pPr>
+              <w:rPr>
+                <w:sz w:val="20"/>
+                <w:szCs w:val="20"/>
+              </w:rPr>
+            </w:pPr>
+            <w:r>
+              <w:rPr>
+                <w:sz w:val="20"/>
+                <w:szCs w:val="20"/>
+              </w:rPr>
+              <w:t>6666,0</w:t>
+            </w:r>
+          </w:p>
+          <w:p>
+            <w:pPr>
+              <w:rPr>
+                <w:sz w:val="20"/>
+                <w:szCs w:val="20"/>
+              </w:rPr>
+            </w:pPr>
+            <w:r>
+              <w:rPr>
+                <w:sz w:val="20"/>
+                <w:szCs w:val="20"/>
+              </w:rPr>
+              <w:t>-5000,0</w:t>
+            </w:r>
+          </w:p>
+        </w:tc>
+        <w:tc>
+          <w:tcPr>
+            <w:tcW w:w="2790" w:type="dxa"/>
+            <w:tcBorders>
+              <w:bottom w:val="single" w:sz="8" w:space="0" w:color="000000"/>
+              <w:right w:val="single" w:sz="8" w:space="0" w:color="000000"/>
+            </w:tcBorders>
+            <w:shd w:val="clear" w:color="auto" w:fill="auto"/>
+            <w:tcMar>
+              <w:top w:w="100" w:type="dxa"/>
+              <w:left w:w="100" w:type="dxa"/>
+              <w:bottom w:w="100" w:type="dxa"/>
+              <w:right w:w="100" w:type="dxa"/>
+            </w:tcMar>
+          </w:tcPr>
+          <w:p>
+            <w:pPr>
+              <w:ind w:left="140" w:right="140"/>
+              <w:rPr>
+                <w:sz w:val="20"/>
+                <w:szCs w:val="20"/>
+              </w:rPr>
+            </w:pPr>
+            <w:r>
+              <w:rPr>
+                <w:sz w:val="20"/>
+                <w:szCs w:val="20"/>
+              </w:rPr>
+              <w:t>el resultado de la prueba  es comprobar si el método maketransaction hace una transacción efectiva en el registro del usuario.</w:t>
+            </w:r>
+          </w:p>
+        </w:tc>
+      </w:tr>
+    </w:tbl>
+    <w:p>
+      <w:pPr>
+        <w:rPr>
+          <w:lang w:val="es-CO"/>
+        </w:rPr>
+      </w:pPr>
+    </w:p>
+    <w:tbl>
+      <w:tblPr>
+        <w:tblW w:w="9030" w:type="dxa"/>
+        <w:tblBorders>
+          <w:top w:val="nil"/>
+          <w:left w:val="nil"/>
+          <w:bottom w:val="nil"/>
+          <w:right w:val="nil"/>
+          <w:insideH w:val="nil"/>
+          <w:insideV w:val="nil"/>
+        </w:tblBorders>
+        <w:tblLayout w:type="fixed"/>
+        <w:tblLook w:val="0600" w:firstRow="0" w:lastRow="0" w:firstColumn="0" w:lastColumn="0" w:noHBand="1" w:noVBand="1"/>
+      </w:tblPr>
+      <w:tblGrid>
+        <w:gridCol w:w="1560"/>
+        <w:gridCol w:w="1830"/>
+        <w:gridCol w:w="1350"/>
+        <w:gridCol w:w="1500"/>
+        <w:gridCol w:w="2790"/>
+      </w:tblGrid>
+      <w:tr>
+        <w:trPr>
+          <w:trHeight w:val="975"/>
+        </w:trPr>
+        <w:tc>
+          <w:tcPr>
+            <w:tcW w:w="9030" w:type="dxa"/>
+            <w:gridSpan w:val="5"/>
+            <w:tcBorders>
+              <w:top w:val="single" w:sz="8" w:space="0" w:color="000000"/>
+              <w:left w:val="single" w:sz="8" w:space="0" w:color="000000"/>
+              <w:bottom w:val="single" w:sz="8" w:space="0" w:color="000000"/>
+              <w:right w:val="single" w:sz="8" w:space="0" w:color="000000"/>
+            </w:tcBorders>
+            <w:tcMar>
+              <w:top w:w="100" w:type="dxa"/>
+              <w:left w:w="100" w:type="dxa"/>
+              <w:bottom w:w="100" w:type="dxa"/>
+              <w:right w:w="100" w:type="dxa"/>
+            </w:tcMar>
+          </w:tcPr>
+          <w:p>
+            <w:pPr>
+              <w:ind w:left="140" w:right="140"/>
+              <w:jc w:val="both"/>
+              <w:rPr>
+                <w:sz w:val="20"/>
+                <w:szCs w:val="20"/>
+              </w:rPr>
+            </w:pPr>
+            <w:r>
+              <w:rPr>
+                <w:b/>
+                <w:sz w:val="20"/>
+                <w:szCs w:val="20"/>
+              </w:rPr>
+              <w:t xml:space="preserve">Objetivo de la Prueba:  </w:t>
+            </w:r>
+            <w:r>
+              <w:rPr>
+                <w:sz w:val="20"/>
+                <w:szCs w:val="20"/>
+              </w:rPr>
+              <w:t>test</w:t>
+            </w:r>
+            <w:r>
+              <w:rPr>
+                <w:sz w:val="20"/>
+                <w:szCs w:val="20"/>
+              </w:rPr>
+              <w:t>DateToString</w:t>
+            </w:r>
+            <w:r>
+              <w:rPr>
+                <w:sz w:val="20"/>
+                <w:szCs w:val="20"/>
+              </w:rPr>
+              <w:t xml:space="preserve">, prueba si el método DateToString, cumple con la función de </w:t>
+            </w:r>
+            <w:r>
+              <w:rPr>
+                <w:sz w:val="20"/>
+                <w:szCs w:val="20"/>
+              </w:rPr>
+              <w:t>convertir una fecha al formato dia / mes / año de cadena</w:t>
+            </w:r>
+            <w:r>
+              <w:rPr>
+                <w:sz w:val="20"/>
+                <w:szCs w:val="20"/>
+              </w:rPr>
+              <w:t xml:space="preserve">. </w:t>
+            </w:r>
+          </w:p>
+        </w:tc>
+      </w:tr>
+      <w:tr>
+        <w:trPr>
+          <w:trHeight w:val="465"/>
+        </w:trPr>
+        <w:tc>
+          <w:tcPr>
+            <w:tcW w:w="1560" w:type="dxa"/>
+            <w:tcBorders>
+              <w:left w:val="single" w:sz="8" w:space="0" w:color="000000"/>
+              <w:bottom w:val="single" w:sz="8" w:space="0" w:color="000000"/>
+              <w:right w:val="single" w:sz="8" w:space="0" w:color="000000"/>
+            </w:tcBorders>
+            <w:shd w:val="clear" w:color="auto" w:fill="EFEFEF"/>
+            <w:tcMar>
+              <w:top w:w="100" w:type="dxa"/>
+              <w:left w:w="100" w:type="dxa"/>
+              <w:bottom w:w="100" w:type="dxa"/>
+              <w:right w:w="100" w:type="dxa"/>
+            </w:tcMar>
+          </w:tcPr>
+          <w:p>
+            <w:pPr>
+              <w:ind w:left="140" w:right="140"/>
+              <w:jc w:val="both"/>
+              <w:rPr>
+                <w:b/>
+                <w:sz w:val="20"/>
+                <w:szCs w:val="20"/>
+              </w:rPr>
+            </w:pPr>
+            <w:r>
+              <w:rPr>
+                <w:b/>
+                <w:sz w:val="20"/>
+                <w:szCs w:val="20"/>
+              </w:rPr>
+              <w:t>Clase</w:t>
+            </w:r>
+          </w:p>
+        </w:tc>
+        <w:tc>
+          <w:tcPr>
+            <w:tcW w:w="1830" w:type="dxa"/>
+            <w:tcBorders>
+              <w:bottom w:val="single" w:sz="8" w:space="0" w:color="000000"/>
+              <w:right w:val="single" w:sz="8" w:space="0" w:color="000000"/>
+            </w:tcBorders>
+            <w:shd w:val="clear" w:color="auto" w:fill="EFEFEF"/>
+            <w:tcMar>
+              <w:top w:w="100" w:type="dxa"/>
+              <w:left w:w="100" w:type="dxa"/>
+              <w:bottom w:w="100" w:type="dxa"/>
+              <w:right w:w="100" w:type="dxa"/>
+            </w:tcMar>
+          </w:tcPr>
+          <w:p>
+            <w:pPr>
+              <w:ind w:left="140" w:right="140"/>
+              <w:jc w:val="both"/>
+              <w:rPr>
+                <w:b/>
+                <w:sz w:val="20"/>
+                <w:szCs w:val="20"/>
+              </w:rPr>
+            </w:pPr>
+            <w:r>
+              <w:rPr>
+                <w:b/>
+                <w:sz w:val="20"/>
+                <w:szCs w:val="20"/>
+              </w:rPr>
+              <w:t>Método</w:t>
+            </w:r>
+          </w:p>
+        </w:tc>
+        <w:tc>
+          <w:tcPr>
+            <w:tcW w:w="1350" w:type="dxa"/>
+            <w:tcBorders>
+              <w:bottom w:val="single" w:sz="8" w:space="0" w:color="000000"/>
+              <w:right w:val="single" w:sz="8" w:space="0" w:color="000000"/>
+            </w:tcBorders>
+            <w:shd w:val="clear" w:color="auto" w:fill="EFEFEF"/>
+            <w:tcMar>
+              <w:top w:w="100" w:type="dxa"/>
+              <w:left w:w="100" w:type="dxa"/>
+              <w:bottom w:w="100" w:type="dxa"/>
+              <w:right w:w="100" w:type="dxa"/>
+            </w:tcMar>
+          </w:tcPr>
+          <w:p>
+            <w:pPr>
+              <w:ind w:left="140" w:right="140"/>
+              <w:jc w:val="both"/>
+              <w:rPr>
+                <w:b/>
+                <w:sz w:val="20"/>
+                <w:szCs w:val="20"/>
+              </w:rPr>
+            </w:pPr>
+            <w:r>
+              <w:rPr>
+                <w:b/>
+                <w:sz w:val="20"/>
+                <w:szCs w:val="20"/>
+              </w:rPr>
+              <w:t>Escenario</w:t>
+            </w:r>
+          </w:p>
+        </w:tc>
+        <w:tc>
+          <w:tcPr>
+            <w:tcW w:w="1500" w:type="dxa"/>
+            <w:tcBorders>
+              <w:bottom w:val="single" w:sz="8" w:space="0" w:color="000000"/>
+              <w:right w:val="single" w:sz="8" w:space="0" w:color="000000"/>
+            </w:tcBorders>
+            <w:shd w:val="clear" w:color="auto" w:fill="EFEFEF"/>
+            <w:tcMar>
+              <w:top w:w="100" w:type="dxa"/>
+              <w:left w:w="100" w:type="dxa"/>
+              <w:bottom w:w="100" w:type="dxa"/>
+              <w:right w:w="100" w:type="dxa"/>
+            </w:tcMar>
+          </w:tcPr>
+          <w:p>
+            <w:pPr>
+              <w:ind w:left="140" w:right="140"/>
+              <w:jc w:val="both"/>
+              <w:rPr>
+                <w:b/>
+                <w:sz w:val="20"/>
+                <w:szCs w:val="20"/>
+              </w:rPr>
+            </w:pPr>
+            <w:r>
+              <w:rPr>
+                <w:b/>
+                <w:sz w:val="20"/>
+                <w:szCs w:val="20"/>
+              </w:rPr>
+              <w:t>Valores de Entrada</w:t>
+            </w:r>
+          </w:p>
+        </w:tc>
+        <w:tc>
+          <w:tcPr>
+            <w:tcW w:w="2790" w:type="dxa"/>
+            <w:tcBorders>
+              <w:bottom w:val="single" w:sz="8" w:space="0" w:color="000000"/>
+              <w:right w:val="single" w:sz="8" w:space="0" w:color="000000"/>
+            </w:tcBorders>
+            <w:shd w:val="clear" w:color="auto" w:fill="EFEFEF"/>
+            <w:tcMar>
+              <w:top w:w="100" w:type="dxa"/>
+              <w:left w:w="100" w:type="dxa"/>
+              <w:bottom w:w="100" w:type="dxa"/>
+              <w:right w:w="100" w:type="dxa"/>
+            </w:tcMar>
+          </w:tcPr>
+          <w:p>
+            <w:pPr>
+              <w:ind w:left="140" w:right="140"/>
+              <w:jc w:val="both"/>
+              <w:rPr>
+                <w:b/>
+                <w:sz w:val="20"/>
+                <w:szCs w:val="20"/>
+              </w:rPr>
+            </w:pPr>
+            <w:r>
+              <w:rPr>
+                <w:b/>
+                <w:sz w:val="20"/>
+                <w:szCs w:val="20"/>
+              </w:rPr>
+              <w:t>Resultado</w:t>
+            </w:r>
+          </w:p>
+        </w:tc>
+      </w:tr>
+      <w:tr>
+        <w:trPr>
+          <w:trHeight w:val="765"/>
+        </w:trPr>
+        <w:tc>
+          <w:tcPr>
+            <w:tcW w:w="1560" w:type="dxa"/>
+            <w:tcBorders>
+              <w:left w:val="single" w:sz="8" w:space="0" w:color="000000"/>
+              <w:bottom w:val="single" w:sz="8" w:space="0" w:color="000000"/>
+              <w:right w:val="single" w:sz="8" w:space="0" w:color="000000"/>
+            </w:tcBorders>
+            <w:shd w:val="clear" w:color="auto" w:fill="auto"/>
+            <w:tcMar>
+              <w:top w:w="100" w:type="dxa"/>
+              <w:left w:w="100" w:type="dxa"/>
+              <w:bottom w:w="100" w:type="dxa"/>
+              <w:right w:w="100" w:type="dxa"/>
+            </w:tcMar>
+          </w:tcPr>
+          <w:p>
+            <w:pPr>
+              <w:ind w:left="140" w:right="140"/>
+              <w:rPr>
+                <w:sz w:val="20"/>
+                <w:szCs w:val="20"/>
+              </w:rPr>
+            </w:pPr>
+            <w:r>
+              <w:rPr>
+                <w:sz w:val="20"/>
+                <w:szCs w:val="20"/>
+              </w:rPr>
+              <w:t>Bank</w:t>
+            </w:r>
+          </w:p>
+        </w:tc>
+        <w:tc>
+          <w:tcPr>
+            <w:tcW w:w="1830" w:type="dxa"/>
+            <w:tcBorders>
+              <w:bottom w:val="single" w:sz="8" w:space="0" w:color="000000"/>
+              <w:right w:val="single" w:sz="8" w:space="0" w:color="000000"/>
+            </w:tcBorders>
+            <w:shd w:val="clear" w:color="auto" w:fill="auto"/>
+            <w:tcMar>
+              <w:top w:w="100" w:type="dxa"/>
+              <w:left w:w="100" w:type="dxa"/>
+              <w:bottom w:w="100" w:type="dxa"/>
+              <w:right w:w="100" w:type="dxa"/>
+            </w:tcMar>
+          </w:tcPr>
+          <w:p>
+            <w:pPr>
+              <w:ind w:left="140" w:right="140"/>
+              <w:rPr>
+                <w:sz w:val="20"/>
+                <w:szCs w:val="20"/>
+              </w:rPr>
+            </w:pPr>
+            <w:r>
+              <w:rPr>
+                <w:sz w:val="20"/>
+                <w:szCs w:val="20"/>
+              </w:rPr>
+              <w:t>DateToString</w:t>
             </w:r>
             <w:r>
               <w:rPr>
@@ -4251,7 +4510,14 @@
                 <w:sz w:val="20"/>
                 <w:szCs w:val="20"/>
               </w:rPr>
-              <w:t>setUp2()</w:t>
+              <w:t>setUp1</w:t>
+            </w:r>
+            <w:r>
+              <w:rPr>
+                <w:sz w:val="20"/>
+                <w:szCs w:val="20"/>
+              </w:rPr>
+              <w:t>()</w:t>
             </w:r>
           </w:p>
         </w:tc>
@@ -4344,14 +4610,7 @@
                 <w:sz w:val="20"/>
                 <w:szCs w:val="20"/>
               </w:rPr>
-              <w:t xml:space="preserve">el resultado de la prueba  es comprobar si el método </w:t>
-            </w:r>
-            <w:r>
-              <w:rPr>
-                <w:sz w:val="20"/>
-                <w:szCs w:val="20"/>
-              </w:rPr>
-              <w:t>maketransaction hace una transacción efectiva en el registro del usuario.</w:t>
+              <w:t>el resultado de la prueba  es comprobar si el método maketransaction hace una transacción efectiva en el registro del usuario.</w:t>
             </w:r>
           </w:p>
         </w:tc>

</xml_diff>